<commit_message>
Updated based on resume changes
</commit_message>
<xml_diff>
--- a/assets/JamesShoemakeResume.docx
+++ b/assets/JamesShoemakeResume.docx
@@ -1,6 +1,6 @@
 
 <file path=word/document.xml><?xml version="1.0" encoding="utf-8"?>
-<w:document xmlns:wpc="http://schemas.microsoft.com/office/word/2010/wordprocessingCanvas" xmlns:cx="http://schemas.microsoft.com/office/drawing/2014/chartex" xmlns:cx1="http://schemas.microsoft.com/office/drawing/2015/9/8/chartex" xmlns:cx2="http://schemas.microsoft.com/office/drawing/2015/10/21/chartex" xmlns:cx3="http://schemas.microsoft.com/office/drawing/2016/5/9/chartex" xmlns:cx4="http://schemas.microsoft.com/office/drawing/2016/5/10/chartex" xmlns:cx5="http://schemas.microsoft.com/office/drawing/2016/5/11/chartex" xmlns:cx6="http://schemas.microsoft.com/office/drawing/2016/5/12/chartex" xmlns:cx7="http://schemas.microsoft.com/office/drawing/2016/5/13/chartex" xmlns:cx8="http://schemas.microsoft.com/office/drawing/2016/5/14/chartex" xmlns:mc="http://schemas.openxmlformats.org/markup-compatibility/2006" xmlns:aink="http://schemas.microsoft.com/office/drawing/2016/ink" xmlns:am3d="http://schemas.microsoft.com/office/drawing/2017/model3d" xmlns:o="urn:schemas-microsoft-com:office:office" xmlns:r="http://schemas.openxmlformats.org/officeDocument/2006/relationships" xmlns:m="http://schemas.openxmlformats.org/officeDocument/2006/math" xmlns:v="urn:schemas-microsoft-com:vml" xmlns:wp14="http://schemas.microsoft.com/office/word/2010/wordprocessingDrawing" xmlns:wp="http://schemas.openxmlformats.org/drawingml/2006/wordprocessingDrawing" xmlns:w10="urn:schemas-microsoft-com:office:word" xmlns:w="http://schemas.openxmlformats.org/wordprocessingml/2006/main" xmlns:w14="http://schemas.microsoft.com/office/word/2010/wordml" xmlns:w15="http://schemas.microsoft.com/office/word/2012/wordml" xmlns:w16cid="http://schemas.microsoft.com/office/word/2016/wordml/cid" xmlns:w16se="http://schemas.microsoft.com/office/word/2015/wordml/symex" xmlns:wpg="http://schemas.microsoft.com/office/word/2010/wordprocessingGroup" xmlns:wpi="http://schemas.microsoft.com/office/word/2010/wordprocessingInk" xmlns:wne="http://schemas.microsoft.com/office/word/2006/wordml" xmlns:wps="http://schemas.microsoft.com/office/word/2010/wordprocessingShape" mc:Ignorable="w14 w15 w16se w16cid wp14">
+<w:document xmlns:wpc="http://schemas.microsoft.com/office/word/2010/wordprocessingCanvas" xmlns:cx="http://schemas.microsoft.com/office/drawing/2014/chartex" xmlns:cx1="http://schemas.microsoft.com/office/drawing/2015/9/8/chartex" xmlns:cx2="http://schemas.microsoft.com/office/drawing/2015/10/21/chartex" xmlns:cx3="http://schemas.microsoft.com/office/drawing/2016/5/9/chartex" xmlns:cx4="http://schemas.microsoft.com/office/drawing/2016/5/10/chartex" xmlns:cx5="http://schemas.microsoft.com/office/drawing/2016/5/11/chartex" xmlns:cx6="http://schemas.microsoft.com/office/drawing/2016/5/12/chartex" xmlns:cx7="http://schemas.microsoft.com/office/drawing/2016/5/13/chartex" xmlns:cx8="http://schemas.microsoft.com/office/drawing/2016/5/14/chartex" xmlns:mc="http://schemas.openxmlformats.org/markup-compatibility/2006" xmlns:aink="http://schemas.microsoft.com/office/drawing/2016/ink" xmlns:am3d="http://schemas.microsoft.com/office/drawing/2017/model3d" xmlns:o="urn:schemas-microsoft-com:office:office" xmlns:oel="http://schemas.microsoft.com/office/2019/extlst" xmlns:r="http://schemas.openxmlformats.org/officeDocument/2006/relationships" xmlns:m="http://schemas.openxmlformats.org/officeDocument/2006/math" xmlns:v="urn:schemas-microsoft-com:vml" xmlns:wp14="http://schemas.microsoft.com/office/word/2010/wordprocessingDrawing" xmlns:wp="http://schemas.openxmlformats.org/drawingml/2006/wordprocessingDrawing" xmlns:w10="urn:schemas-microsoft-com:office:word" xmlns:w="http://schemas.openxmlformats.org/wordprocessingml/2006/main" xmlns:w14="http://schemas.microsoft.com/office/word/2010/wordml" xmlns:w15="http://schemas.microsoft.com/office/word/2012/wordml" xmlns:w16cex="http://schemas.microsoft.com/office/word/2018/wordml/cex" xmlns:w16cid="http://schemas.microsoft.com/office/word/2016/wordml/cid" xmlns:w16="http://schemas.microsoft.com/office/word/2018/wordml" xmlns:w16sdtdh="http://schemas.microsoft.com/office/word/2020/wordml/sdtdatahash" xmlns:w16se="http://schemas.microsoft.com/office/word/2015/wordml/symex" xmlns:wpg="http://schemas.microsoft.com/office/word/2010/wordprocessingGroup" xmlns:wpi="http://schemas.microsoft.com/office/word/2010/wordprocessingInk" xmlns:wne="http://schemas.microsoft.com/office/word/2006/wordml" xmlns:wps="http://schemas.microsoft.com/office/word/2010/wordprocessingShape" mc:Ignorable="w14 w15 w16se w16cid w16 w16cex w16sdtdh wp14">
   <w:body>
     <w:p>
       <w:pPr>
@@ -326,8 +326,788 @@
       </w:r>
     </w:p>
     <w:p>
-      <w:bookmarkStart w:id="0" w:name="_GoBack"/>
-      <w:bookmarkEnd w:id="0"/>
+      <w:r>
+        <w:rPr>
+          <w:noProof/>
+          <w:lang w:val="fr-FR" w:eastAsia="fr-FR"/>
+        </w:rPr>
+        <w:drawing>
+          <wp:anchor distT="0" distB="0" distL="114300" distR="114300" simplePos="0" relativeHeight="251713536" behindDoc="1" locked="0" layoutInCell="1" allowOverlap="1" wp14:anchorId="13A19EC8" wp14:editId="31347F2D">
+            <wp:simplePos x="0" y="0"/>
+            <wp:positionH relativeFrom="column">
+              <wp:posOffset>5151755</wp:posOffset>
+            </wp:positionH>
+            <wp:positionV relativeFrom="paragraph">
+              <wp:posOffset>3479800</wp:posOffset>
+            </wp:positionV>
+            <wp:extent cx="1231992" cy="51333"/>
+            <wp:effectExtent l="0" t="0" r="0" b="6350"/>
+            <wp:wrapNone/>
+            <wp:docPr id="8" name="Picture 8"/>
+            <wp:cNvGraphicFramePr>
+              <a:graphicFrameLocks xmlns:a="http://schemas.openxmlformats.org/drawingml/2006/main" noChangeAspect="1"/>
+            </wp:cNvGraphicFramePr>
+            <a:graphic xmlns:a="http://schemas.openxmlformats.org/drawingml/2006/main">
+              <a:graphicData uri="http://schemas.openxmlformats.org/drawingml/2006/picture">
+                <pic:pic xmlns:pic="http://schemas.openxmlformats.org/drawingml/2006/picture">
+                  <pic:nvPicPr>
+                    <pic:cNvPr id="0" name="Picture 32"/>
+                    <pic:cNvPicPr>
+                      <a:picLocks noChangeAspect="1" noChangeArrowheads="1"/>
+                    </pic:cNvPicPr>
+                  </pic:nvPicPr>
+                  <pic:blipFill>
+                    <a:blip r:embed="rId9" cstate="print">
+                      <a:extLst>
+                        <a:ext uri="{28A0092B-C50C-407E-A947-70E740481C1C}">
+                          <a14:useLocalDpi xmlns:a14="http://schemas.microsoft.com/office/drawing/2010/main" val="0"/>
+                        </a:ext>
+                      </a:extLst>
+                    </a:blip>
+                    <a:srcRect/>
+                    <a:stretch>
+                      <a:fillRect/>
+                    </a:stretch>
+                  </pic:blipFill>
+                  <pic:spPr bwMode="auto">
+                    <a:xfrm flipV="1">
+                      <a:off x="0" y="0"/>
+                      <a:ext cx="1231992" cy="51333"/>
+                    </a:xfrm>
+                    <a:prstGeom prst="rect">
+                      <a:avLst/>
+                    </a:prstGeom>
+                    <a:noFill/>
+                    <a:ln>
+                      <a:noFill/>
+                    </a:ln>
+                  </pic:spPr>
+                </pic:pic>
+              </a:graphicData>
+            </a:graphic>
+            <wp14:sizeRelH relativeFrom="page">
+              <wp14:pctWidth>0</wp14:pctWidth>
+            </wp14:sizeRelH>
+            <wp14:sizeRelV relativeFrom="page">
+              <wp14:pctHeight>0</wp14:pctHeight>
+            </wp14:sizeRelV>
+          </wp:anchor>
+        </w:drawing>
+      </w:r>
+      <w:r>
+        <w:rPr>
+          <w:noProof/>
+          <w:lang w:val="fr-FR" w:eastAsia="fr-FR"/>
+        </w:rPr>
+        <mc:AlternateContent>
+          <mc:Choice Requires="wps">
+            <w:drawing>
+              <wp:anchor distT="0" distB="0" distL="114300" distR="114300" simplePos="0" relativeHeight="251669504" behindDoc="1" locked="0" layoutInCell="1" allowOverlap="1" wp14:anchorId="4C2DCC0D" wp14:editId="4F08BCD8">
+                <wp:simplePos x="0" y="0"/>
+                <wp:positionH relativeFrom="page">
+                  <wp:posOffset>5448300</wp:posOffset>
+                </wp:positionH>
+                <wp:positionV relativeFrom="page">
+                  <wp:posOffset>3257549</wp:posOffset>
+                </wp:positionV>
+                <wp:extent cx="1914525" cy="466725"/>
+                <wp:effectExtent l="0" t="0" r="9525" b="9525"/>
+                <wp:wrapNone/>
+                <wp:docPr id="13" name="Text Box 13"/>
+                <wp:cNvGraphicFramePr>
+                  <a:graphicFrameLocks xmlns:a="http://schemas.openxmlformats.org/drawingml/2006/main"/>
+                </wp:cNvGraphicFramePr>
+                <a:graphic xmlns:a="http://schemas.openxmlformats.org/drawingml/2006/main">
+                  <a:graphicData uri="http://schemas.microsoft.com/office/word/2010/wordprocessingShape">
+                    <wps:wsp>
+                      <wps:cNvSpPr txBox="1">
+                        <a:spLocks noChangeArrowheads="1"/>
+                      </wps:cNvSpPr>
+                      <wps:spPr bwMode="auto">
+                        <a:xfrm>
+                          <a:off x="0" y="0"/>
+                          <a:ext cx="1914525" cy="466725"/>
+                        </a:xfrm>
+                        <a:prstGeom prst="rect">
+                          <a:avLst/>
+                        </a:prstGeom>
+                        <a:noFill/>
+                        <a:ln>
+                          <a:noFill/>
+                        </a:ln>
+                        <a:extLst>
+                          <a:ext uri="{909E8E84-426E-40DD-AFC4-6F175D3DCCD1}">
+                            <a14:hiddenFill xmlns:a14="http://schemas.microsoft.com/office/drawing/2010/main">
+                              <a:solidFill>
+                                <a:srgbClr val="FFFFFF"/>
+                              </a:solidFill>
+                            </a14:hiddenFill>
+                          </a:ext>
+                          <a:ext uri="{91240B29-F687-4F45-9708-019B960494DF}">
+                            <a14:hiddenLine xmlns:a14="http://schemas.microsoft.com/office/drawing/2010/main" w="9525">
+                              <a:solidFill>
+                                <a:srgbClr val="000000"/>
+                              </a:solidFill>
+                              <a:miter lim="800000"/>
+                              <a:headEnd/>
+                              <a:tailEnd/>
+                            </a14:hiddenLine>
+                          </a:ext>
+                        </a:extLst>
+                      </wps:spPr>
+                      <wps:txbx>
+                        <w:txbxContent>
+                          <w:p>
+                            <w:pPr>
+                              <w:spacing w:before="20"/>
+                              <w:ind w:left="20"/>
+                              <w:rPr>
+                                <w:rFonts w:asciiTheme="majorHAnsi" w:hAnsiTheme="majorHAnsi" w:cstheme="majorHAnsi"/>
+                                <w:b/>
+                                <w:sz w:val="32"/>
+                                <w:szCs w:val="32"/>
+                              </w:rPr>
+                            </w:pPr>
+                            <w:r>
+                              <w:rPr>
+                                <w:rFonts w:asciiTheme="majorHAnsi" w:hAnsiTheme="majorHAnsi" w:cstheme="majorHAnsi"/>
+                                <w:b/>
+                                <w:sz w:val="32"/>
+                                <w:szCs w:val="32"/>
+                              </w:rPr>
+                              <w:t>SKILLS</w:t>
+                            </w:r>
+                            <w:r>
+                              <w:rPr>
+                                <w:rFonts w:asciiTheme="majorHAnsi" w:hAnsiTheme="majorHAnsi" w:cstheme="majorHAnsi"/>
+                                <w:b/>
+                                <w:sz w:val="32"/>
+                                <w:szCs w:val="32"/>
+                              </w:rPr>
+                              <w:t>, TOOLS &amp; LANGUAGES</w:t>
+                            </w:r>
+                          </w:p>
+                        </w:txbxContent>
+                      </wps:txbx>
+                      <wps:bodyPr rot="0" vert="horz" wrap="square" lIns="0" tIns="0" rIns="0" bIns="0" anchor="t" anchorCtr="0" upright="1">
+                        <a:noAutofit/>
+                      </wps:bodyPr>
+                    </wps:wsp>
+                  </a:graphicData>
+                </a:graphic>
+                <wp14:sizeRelH relativeFrom="page">
+                  <wp14:pctWidth>0</wp14:pctWidth>
+                </wp14:sizeRelH>
+                <wp14:sizeRelV relativeFrom="page">
+                  <wp14:pctHeight>0</wp14:pctHeight>
+                </wp14:sizeRelV>
+              </wp:anchor>
+            </w:drawing>
+          </mc:Choice>
+          <mc:Fallback>
+            <w:pict>
+              <v:shapetype w14:anchorId="4C2DCC0D" id="_x0000_t202" coordsize="21600,21600" o:spt="202" path="m,l,21600r21600,l21600,xe">
+                <v:stroke joinstyle="miter"/>
+                <v:path gradientshapeok="t" o:connecttype="rect"/>
+              </v:shapetype>
+              <v:shape id="Text Box 13" o:spid="_x0000_s1027" type="#_x0000_t202" style="position:absolute;margin-left:429pt;margin-top:256.5pt;width:150.75pt;height:36.75pt;z-index:-251646976;visibility:visible;mso-wrap-style:square;mso-width-percent:0;mso-height-percent:0;mso-wrap-distance-left:9pt;mso-wrap-distance-top:0;mso-wrap-distance-right:9pt;mso-wrap-distance-bottom:0;mso-position-horizontal:absolute;mso-position-horizontal-relative:page;mso-position-vertical:absolute;mso-position-vertical-relative:page;mso-width-percent:0;mso-height-percent:0;mso-width-relative:page;mso-height-relative:page;v-text-anchor:top" o:gfxdata="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" filled="f" stroked="f">
+                <v:textbox inset="0,0,0,0">
+                  <w:txbxContent>
+                    <w:p>
+                      <w:pPr>
+                        <w:spacing w:before="20"/>
+                        <w:ind w:left="20"/>
+                        <w:rPr>
+                          <w:rFonts w:asciiTheme="majorHAnsi" w:hAnsiTheme="majorHAnsi" w:cstheme="majorHAnsi"/>
+                          <w:b/>
+                          <w:sz w:val="32"/>
+                          <w:szCs w:val="32"/>
+                        </w:rPr>
+                      </w:pPr>
+                      <w:r>
+                        <w:rPr>
+                          <w:rFonts w:asciiTheme="majorHAnsi" w:hAnsiTheme="majorHAnsi" w:cstheme="majorHAnsi"/>
+                          <w:b/>
+                          <w:sz w:val="32"/>
+                          <w:szCs w:val="32"/>
+                        </w:rPr>
+                        <w:t>SKILLS</w:t>
+                      </w:r>
+                      <w:r>
+                        <w:rPr>
+                          <w:rFonts w:asciiTheme="majorHAnsi" w:hAnsiTheme="majorHAnsi" w:cstheme="majorHAnsi"/>
+                          <w:b/>
+                          <w:sz w:val="32"/>
+                          <w:szCs w:val="32"/>
+                        </w:rPr>
+                        <w:t>, TOOLS &amp; LANGUAGES</w:t>
+                      </w:r>
+                    </w:p>
+                  </w:txbxContent>
+                </v:textbox>
+                <w10:wrap anchorx="page" anchory="page"/>
+              </v:shape>
+            </w:pict>
+          </mc:Fallback>
+        </mc:AlternateContent>
+      </w:r>
+      <w:r>
+        <w:rPr>
+          <w:noProof/>
+          <w:lang w:val="fr-FR" w:eastAsia="fr-FR"/>
+        </w:rPr>
+        <mc:AlternateContent>
+          <mc:Choice Requires="wps">
+            <w:drawing>
+              <wp:anchor distT="0" distB="0" distL="114300" distR="114300" simplePos="0" relativeHeight="251671552" behindDoc="1" locked="0" layoutInCell="1" allowOverlap="1" wp14:anchorId="2FC99B72" wp14:editId="2CE7D1CD">
+                <wp:simplePos x="0" y="0"/>
+                <wp:positionH relativeFrom="margin">
+                  <wp:posOffset>5227320</wp:posOffset>
+                </wp:positionH>
+                <wp:positionV relativeFrom="page">
+                  <wp:posOffset>3917950</wp:posOffset>
+                </wp:positionV>
+                <wp:extent cx="1590675" cy="1725930"/>
+                <wp:effectExtent l="0" t="0" r="9525" b="7620"/>
+                <wp:wrapNone/>
+                <wp:docPr id="11" name="Text Box 11"/>
+                <wp:cNvGraphicFramePr>
+                  <a:graphicFrameLocks xmlns:a="http://schemas.openxmlformats.org/drawingml/2006/main"/>
+                </wp:cNvGraphicFramePr>
+                <a:graphic xmlns:a="http://schemas.openxmlformats.org/drawingml/2006/main">
+                  <a:graphicData uri="http://schemas.microsoft.com/office/word/2010/wordprocessingShape">
+                    <wps:wsp>
+                      <wps:cNvSpPr txBox="1">
+                        <a:spLocks noChangeArrowheads="1"/>
+                      </wps:cNvSpPr>
+                      <wps:spPr bwMode="auto">
+                        <a:xfrm>
+                          <a:off x="0" y="0"/>
+                          <a:ext cx="1590675" cy="1725930"/>
+                        </a:xfrm>
+                        <a:prstGeom prst="rect">
+                          <a:avLst/>
+                        </a:prstGeom>
+                        <a:noFill/>
+                        <a:ln>
+                          <a:noFill/>
+                        </a:ln>
+                        <a:extLst>
+                          <a:ext uri="{909E8E84-426E-40DD-AFC4-6F175D3DCCD1}">
+                            <a14:hiddenFill xmlns:a14="http://schemas.microsoft.com/office/drawing/2010/main">
+                              <a:solidFill>
+                                <a:srgbClr val="FFFFFF"/>
+                              </a:solidFill>
+                            </a14:hiddenFill>
+                          </a:ext>
+                          <a:ext uri="{91240B29-F687-4F45-9708-019B960494DF}">
+                            <a14:hiddenLine xmlns:a14="http://schemas.microsoft.com/office/drawing/2010/main" w="9525">
+                              <a:solidFill>
+                                <a:srgbClr val="000000"/>
+                              </a:solidFill>
+                              <a:miter lim="800000"/>
+                              <a:headEnd/>
+                              <a:tailEnd/>
+                            </a14:hiddenLine>
+                          </a:ext>
+                        </a:extLst>
+                      </wps:spPr>
+                      <wps:txbx>
+                        <w:txbxContent>
+                          <w:p>
+                            <w:pPr>
+                              <w:rPr>
+                                <w:rFonts w:asciiTheme="minorHAnsi" w:hAnsiTheme="minorHAnsi" w:cstheme="minorHAnsi"/>
+                                <w:sz w:val="24"/>
+                                <w:szCs w:val="24"/>
+                              </w:rPr>
+                            </w:pPr>
+                            <w:r>
+                              <w:rPr>
+                                <w:rFonts w:asciiTheme="minorHAnsi" w:hAnsiTheme="minorHAnsi" w:cstheme="minorHAnsi"/>
+                                <w:sz w:val="24"/>
+                                <w:szCs w:val="24"/>
+                              </w:rPr>
+                              <w:t>HTML/CSS/JavaScript</w:t>
+                            </w:r>
+                          </w:p>
+                          <w:p>
+                            <w:pPr>
+                              <w:rPr>
+                                <w:rFonts w:asciiTheme="minorHAnsi" w:hAnsiTheme="minorHAnsi" w:cstheme="minorHAnsi"/>
+                                <w:sz w:val="24"/>
+                                <w:szCs w:val="24"/>
+                              </w:rPr>
+                            </w:pPr>
+                            <w:r>
+                              <w:rPr>
+                                <w:rFonts w:asciiTheme="minorHAnsi" w:hAnsiTheme="minorHAnsi" w:cstheme="minorHAnsi"/>
+                                <w:sz w:val="24"/>
+                                <w:szCs w:val="24"/>
+                              </w:rPr>
+                              <w:t>React</w:t>
+                            </w:r>
+                            <w:r>
+                              <w:rPr>
+                                <w:rFonts w:asciiTheme="minorHAnsi" w:hAnsiTheme="minorHAnsi" w:cstheme="minorHAnsi"/>
+                                <w:sz w:val="24"/>
+                                <w:szCs w:val="24"/>
+                              </w:rPr>
+                              <w:t>/</w:t>
+                            </w:r>
+                            <w:r>
+                              <w:rPr>
+                                <w:rFonts w:asciiTheme="minorHAnsi" w:hAnsiTheme="minorHAnsi" w:cstheme="minorHAnsi"/>
+                                <w:sz w:val="24"/>
+                                <w:szCs w:val="24"/>
+                              </w:rPr>
+                              <w:t>ColdFusion</w:t>
+                            </w:r>
+                          </w:p>
+                          <w:p>
+                            <w:pPr>
+                              <w:rPr>
+                                <w:rFonts w:asciiTheme="minorHAnsi" w:hAnsiTheme="minorHAnsi" w:cstheme="minorHAnsi"/>
+                                <w:sz w:val="24"/>
+                                <w:szCs w:val="24"/>
+                              </w:rPr>
+                            </w:pPr>
+                            <w:r>
+                              <w:rPr>
+                                <w:rFonts w:asciiTheme="minorHAnsi" w:hAnsiTheme="minorHAnsi" w:cstheme="minorHAnsi"/>
+                                <w:sz w:val="24"/>
+                                <w:szCs w:val="24"/>
+                              </w:rPr>
+                              <w:t>SQL</w:t>
+                            </w:r>
+                            <w:r>
+                              <w:rPr>
+                                <w:rFonts w:asciiTheme="minorHAnsi" w:hAnsiTheme="minorHAnsi" w:cstheme="minorHAnsi"/>
+                                <w:sz w:val="24"/>
+                                <w:szCs w:val="24"/>
+                              </w:rPr>
+                              <w:t>/</w:t>
+                            </w:r>
+                            <w:r>
+                              <w:rPr>
+                                <w:rFonts w:asciiTheme="minorHAnsi" w:hAnsiTheme="minorHAnsi" w:cstheme="minorHAnsi"/>
+                                <w:sz w:val="24"/>
+                                <w:szCs w:val="24"/>
+                              </w:rPr>
+                              <w:t xml:space="preserve">MS </w:t>
+                            </w:r>
+                            <w:r>
+                              <w:rPr>
+                                <w:rFonts w:asciiTheme="minorHAnsi" w:hAnsiTheme="minorHAnsi" w:cstheme="minorHAnsi"/>
+                                <w:sz w:val="24"/>
+                                <w:szCs w:val="24"/>
+                              </w:rPr>
+                              <w:t>SQL Server</w:t>
+                            </w:r>
+                          </w:p>
+                          <w:p>
+                            <w:pPr>
+                              <w:rPr>
+                                <w:rFonts w:asciiTheme="minorHAnsi" w:hAnsiTheme="minorHAnsi" w:cstheme="minorHAnsi"/>
+                                <w:sz w:val="24"/>
+                                <w:szCs w:val="24"/>
+                              </w:rPr>
+                            </w:pPr>
+                            <w:r>
+                              <w:rPr>
+                                <w:rFonts w:asciiTheme="minorHAnsi" w:hAnsiTheme="minorHAnsi" w:cstheme="minorHAnsi"/>
+                                <w:sz w:val="24"/>
+                                <w:szCs w:val="24"/>
+                              </w:rPr>
+                              <w:t>G</w:t>
+                            </w:r>
+                            <w:r>
+                              <w:rPr>
+                                <w:rFonts w:asciiTheme="minorHAnsi" w:hAnsiTheme="minorHAnsi" w:cstheme="minorHAnsi"/>
+                                <w:sz w:val="24"/>
+                                <w:szCs w:val="24"/>
+                              </w:rPr>
+                              <w:t>i</w:t>
+                            </w:r>
+                            <w:r>
+                              <w:rPr>
+                                <w:rFonts w:asciiTheme="minorHAnsi" w:hAnsiTheme="minorHAnsi" w:cstheme="minorHAnsi"/>
+                                <w:sz w:val="24"/>
+                                <w:szCs w:val="24"/>
+                              </w:rPr>
+                              <w:t>t</w:t>
+                            </w:r>
+                            <w:r>
+                              <w:rPr>
+                                <w:rFonts w:asciiTheme="minorHAnsi" w:hAnsiTheme="minorHAnsi" w:cstheme="minorHAnsi"/>
+                                <w:sz w:val="24"/>
+                                <w:szCs w:val="24"/>
+                              </w:rPr>
+                              <w:t>/Jest</w:t>
+                            </w:r>
+                          </w:p>
+                          <w:p>
+                            <w:pPr>
+                              <w:rPr>
+                                <w:rFonts w:asciiTheme="minorHAnsi" w:hAnsiTheme="minorHAnsi" w:cstheme="minorHAnsi"/>
+                                <w:sz w:val="24"/>
+                                <w:szCs w:val="24"/>
+                              </w:rPr>
+                            </w:pPr>
+                            <w:r>
+                              <w:rPr>
+                                <w:rFonts w:asciiTheme="minorHAnsi" w:hAnsiTheme="minorHAnsi" w:cstheme="minorHAnsi"/>
+                                <w:sz w:val="24"/>
+                                <w:szCs w:val="24"/>
+                              </w:rPr>
+                              <w:t>Node</w:t>
+                            </w:r>
+                          </w:p>
+                          <w:p>
+                            <w:pPr>
+                              <w:rPr>
+                                <w:rFonts w:asciiTheme="minorHAnsi" w:hAnsiTheme="minorHAnsi" w:cstheme="minorHAnsi"/>
+                                <w:sz w:val="24"/>
+                                <w:szCs w:val="24"/>
+                              </w:rPr>
+                            </w:pPr>
+                            <w:r>
+                              <w:rPr>
+                                <w:rFonts w:asciiTheme="minorHAnsi" w:hAnsiTheme="minorHAnsi" w:cstheme="minorHAnsi"/>
+                                <w:sz w:val="24"/>
+                                <w:szCs w:val="24"/>
+                              </w:rPr>
+                              <w:t>C++</w:t>
+                            </w:r>
+                            <w:r>
+                              <w:rPr>
+                                <w:rFonts w:asciiTheme="minorHAnsi" w:hAnsiTheme="minorHAnsi" w:cstheme="minorHAnsi"/>
+                                <w:sz w:val="24"/>
+                                <w:szCs w:val="24"/>
+                              </w:rPr>
+                              <w:t>/</w:t>
+                            </w:r>
+                            <w:r>
+                              <w:rPr>
+                                <w:rFonts w:asciiTheme="minorHAnsi" w:hAnsiTheme="minorHAnsi" w:cstheme="minorHAnsi"/>
+                                <w:sz w:val="24"/>
+                                <w:szCs w:val="24"/>
+                              </w:rPr>
+                              <w:t>Python</w:t>
+                            </w:r>
+                          </w:p>
+                          <w:p>
+                            <w:pPr>
+                              <w:rPr>
+                                <w:rFonts w:asciiTheme="minorHAnsi" w:hAnsiTheme="minorHAnsi" w:cstheme="minorHAnsi"/>
+                                <w:sz w:val="24"/>
+                                <w:szCs w:val="24"/>
+                              </w:rPr>
+                            </w:pPr>
+                            <w:r>
+                              <w:rPr>
+                                <w:rFonts w:asciiTheme="minorHAnsi" w:hAnsiTheme="minorHAnsi" w:cstheme="minorHAnsi"/>
+                                <w:sz w:val="24"/>
+                                <w:szCs w:val="24"/>
+                              </w:rPr>
+                              <w:t>Redis</w:t>
+                            </w:r>
+                            <w:r>
+                              <w:rPr>
+                                <w:rFonts w:asciiTheme="minorHAnsi" w:hAnsiTheme="minorHAnsi" w:cstheme="minorHAnsi"/>
+                                <w:sz w:val="24"/>
+                                <w:szCs w:val="24"/>
+                              </w:rPr>
+                              <w:t>/</w:t>
+                            </w:r>
+                            <w:r>
+                              <w:rPr>
+                                <w:rFonts w:asciiTheme="minorHAnsi" w:hAnsiTheme="minorHAnsi" w:cstheme="minorHAnsi"/>
+                                <w:sz w:val="24"/>
+                                <w:szCs w:val="24"/>
+                              </w:rPr>
+                              <w:t>MongoDB</w:t>
+                            </w:r>
+                          </w:p>
+                          <w:p>
+                            <w:pPr>
+                              <w:rPr>
+                                <w:rFonts w:asciiTheme="minorHAnsi" w:hAnsiTheme="minorHAnsi" w:cstheme="minorHAnsi"/>
+                                <w:sz w:val="24"/>
+                                <w:szCs w:val="24"/>
+                              </w:rPr>
+                            </w:pPr>
+                            <w:r>
+                              <w:rPr>
+                                <w:rFonts w:asciiTheme="minorHAnsi" w:hAnsiTheme="minorHAnsi" w:cstheme="minorHAnsi"/>
+                                <w:sz w:val="24"/>
+                                <w:szCs w:val="24"/>
+                              </w:rPr>
+                              <w:t>PyTorch</w:t>
+                            </w:r>
+                          </w:p>
+                        </w:txbxContent>
+                      </wps:txbx>
+                      <wps:bodyPr rot="0" vert="horz" wrap="square" lIns="0" tIns="0" rIns="0" bIns="0" anchor="t" anchorCtr="0" upright="1">
+                        <a:noAutofit/>
+                      </wps:bodyPr>
+                    </wps:wsp>
+                  </a:graphicData>
+                </a:graphic>
+                <wp14:sizeRelH relativeFrom="page">
+                  <wp14:pctWidth>0</wp14:pctWidth>
+                </wp14:sizeRelH>
+                <wp14:sizeRelV relativeFrom="page">
+                  <wp14:pctHeight>0</wp14:pctHeight>
+                </wp14:sizeRelV>
+              </wp:anchor>
+            </w:drawing>
+          </mc:Choice>
+          <mc:Fallback>
+            <w:pict>
+              <v:shape w14:anchorId="2FC99B72" id="Text Box 11" o:spid="_x0000_s1028" type="#_x0000_t202" style="position:absolute;margin-left:411.6pt;margin-top:308.5pt;width:125.25pt;height:135.9pt;z-index:-251644928;visibility:visible;mso-wrap-style:square;mso-width-percent:0;mso-height-percent:0;mso-wrap-distance-left:9pt;mso-wrap-distance-top:0;mso-wrap-distance-right:9pt;mso-wrap-distance-bottom:0;mso-position-horizontal:absolute;mso-position-horizontal-relative:margin;mso-position-vertical:absolute;mso-position-vertical-relative:page;mso-width-percent:0;mso-height-percent:0;mso-width-relative:page;mso-height-relative:page;v-text-anchor:top" o:gfxdata="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" filled="f" stroked="f">
+                <v:textbox inset="0,0,0,0">
+                  <w:txbxContent>
+                    <w:p>
+                      <w:pPr>
+                        <w:rPr>
+                          <w:rFonts w:asciiTheme="minorHAnsi" w:hAnsiTheme="minorHAnsi" w:cstheme="minorHAnsi"/>
+                          <w:sz w:val="24"/>
+                          <w:szCs w:val="24"/>
+                        </w:rPr>
+                      </w:pPr>
+                      <w:r>
+                        <w:rPr>
+                          <w:rFonts w:asciiTheme="minorHAnsi" w:hAnsiTheme="minorHAnsi" w:cstheme="minorHAnsi"/>
+                          <w:sz w:val="24"/>
+                          <w:szCs w:val="24"/>
+                        </w:rPr>
+                        <w:t>HTML/CSS/JavaScript</w:t>
+                      </w:r>
+                    </w:p>
+                    <w:p>
+                      <w:pPr>
+                        <w:rPr>
+                          <w:rFonts w:asciiTheme="minorHAnsi" w:hAnsiTheme="minorHAnsi" w:cstheme="minorHAnsi"/>
+                          <w:sz w:val="24"/>
+                          <w:szCs w:val="24"/>
+                        </w:rPr>
+                      </w:pPr>
+                      <w:r>
+                        <w:rPr>
+                          <w:rFonts w:asciiTheme="minorHAnsi" w:hAnsiTheme="minorHAnsi" w:cstheme="minorHAnsi"/>
+                          <w:sz w:val="24"/>
+                          <w:szCs w:val="24"/>
+                        </w:rPr>
+                        <w:t>React</w:t>
+                      </w:r>
+                      <w:r>
+                        <w:rPr>
+                          <w:rFonts w:asciiTheme="minorHAnsi" w:hAnsiTheme="minorHAnsi" w:cstheme="minorHAnsi"/>
+                          <w:sz w:val="24"/>
+                          <w:szCs w:val="24"/>
+                        </w:rPr>
+                        <w:t>/</w:t>
+                      </w:r>
+                      <w:r>
+                        <w:rPr>
+                          <w:rFonts w:asciiTheme="minorHAnsi" w:hAnsiTheme="minorHAnsi" w:cstheme="minorHAnsi"/>
+                          <w:sz w:val="24"/>
+                          <w:szCs w:val="24"/>
+                        </w:rPr>
+                        <w:t>ColdFusion</w:t>
+                      </w:r>
+                    </w:p>
+                    <w:p>
+                      <w:pPr>
+                        <w:rPr>
+                          <w:rFonts w:asciiTheme="minorHAnsi" w:hAnsiTheme="minorHAnsi" w:cstheme="minorHAnsi"/>
+                          <w:sz w:val="24"/>
+                          <w:szCs w:val="24"/>
+                        </w:rPr>
+                      </w:pPr>
+                      <w:r>
+                        <w:rPr>
+                          <w:rFonts w:asciiTheme="minorHAnsi" w:hAnsiTheme="minorHAnsi" w:cstheme="minorHAnsi"/>
+                          <w:sz w:val="24"/>
+                          <w:szCs w:val="24"/>
+                        </w:rPr>
+                        <w:t>SQL</w:t>
+                      </w:r>
+                      <w:r>
+                        <w:rPr>
+                          <w:rFonts w:asciiTheme="minorHAnsi" w:hAnsiTheme="minorHAnsi" w:cstheme="minorHAnsi"/>
+                          <w:sz w:val="24"/>
+                          <w:szCs w:val="24"/>
+                        </w:rPr>
+                        <w:t>/</w:t>
+                      </w:r>
+                      <w:r>
+                        <w:rPr>
+                          <w:rFonts w:asciiTheme="minorHAnsi" w:hAnsiTheme="minorHAnsi" w:cstheme="minorHAnsi"/>
+                          <w:sz w:val="24"/>
+                          <w:szCs w:val="24"/>
+                        </w:rPr>
+                        <w:t xml:space="preserve">MS </w:t>
+                      </w:r>
+                      <w:r>
+                        <w:rPr>
+                          <w:rFonts w:asciiTheme="minorHAnsi" w:hAnsiTheme="minorHAnsi" w:cstheme="minorHAnsi"/>
+                          <w:sz w:val="24"/>
+                          <w:szCs w:val="24"/>
+                        </w:rPr>
+                        <w:t>SQL Server</w:t>
+                      </w:r>
+                    </w:p>
+                    <w:p>
+                      <w:pPr>
+                        <w:rPr>
+                          <w:rFonts w:asciiTheme="minorHAnsi" w:hAnsiTheme="minorHAnsi" w:cstheme="minorHAnsi"/>
+                          <w:sz w:val="24"/>
+                          <w:szCs w:val="24"/>
+                        </w:rPr>
+                      </w:pPr>
+                      <w:r>
+                        <w:rPr>
+                          <w:rFonts w:asciiTheme="minorHAnsi" w:hAnsiTheme="minorHAnsi" w:cstheme="minorHAnsi"/>
+                          <w:sz w:val="24"/>
+                          <w:szCs w:val="24"/>
+                        </w:rPr>
+                        <w:t>G</w:t>
+                      </w:r>
+                      <w:r>
+                        <w:rPr>
+                          <w:rFonts w:asciiTheme="minorHAnsi" w:hAnsiTheme="minorHAnsi" w:cstheme="minorHAnsi"/>
+                          <w:sz w:val="24"/>
+                          <w:szCs w:val="24"/>
+                        </w:rPr>
+                        <w:t>i</w:t>
+                      </w:r>
+                      <w:r>
+                        <w:rPr>
+                          <w:rFonts w:asciiTheme="minorHAnsi" w:hAnsiTheme="minorHAnsi" w:cstheme="minorHAnsi"/>
+                          <w:sz w:val="24"/>
+                          <w:szCs w:val="24"/>
+                        </w:rPr>
+                        <w:t>t</w:t>
+                      </w:r>
+                      <w:r>
+                        <w:rPr>
+                          <w:rFonts w:asciiTheme="minorHAnsi" w:hAnsiTheme="minorHAnsi" w:cstheme="minorHAnsi"/>
+                          <w:sz w:val="24"/>
+                          <w:szCs w:val="24"/>
+                        </w:rPr>
+                        <w:t>/Jest</w:t>
+                      </w:r>
+                    </w:p>
+                    <w:p>
+                      <w:pPr>
+                        <w:rPr>
+                          <w:rFonts w:asciiTheme="minorHAnsi" w:hAnsiTheme="minorHAnsi" w:cstheme="minorHAnsi"/>
+                          <w:sz w:val="24"/>
+                          <w:szCs w:val="24"/>
+                        </w:rPr>
+                      </w:pPr>
+                      <w:r>
+                        <w:rPr>
+                          <w:rFonts w:asciiTheme="minorHAnsi" w:hAnsiTheme="minorHAnsi" w:cstheme="minorHAnsi"/>
+                          <w:sz w:val="24"/>
+                          <w:szCs w:val="24"/>
+                        </w:rPr>
+                        <w:t>Node</w:t>
+                      </w:r>
+                    </w:p>
+                    <w:p>
+                      <w:pPr>
+                        <w:rPr>
+                          <w:rFonts w:asciiTheme="minorHAnsi" w:hAnsiTheme="minorHAnsi" w:cstheme="minorHAnsi"/>
+                          <w:sz w:val="24"/>
+                          <w:szCs w:val="24"/>
+                        </w:rPr>
+                      </w:pPr>
+                      <w:r>
+                        <w:rPr>
+                          <w:rFonts w:asciiTheme="minorHAnsi" w:hAnsiTheme="minorHAnsi" w:cstheme="minorHAnsi"/>
+                          <w:sz w:val="24"/>
+                          <w:szCs w:val="24"/>
+                        </w:rPr>
+                        <w:t>C++</w:t>
+                      </w:r>
+                      <w:r>
+                        <w:rPr>
+                          <w:rFonts w:asciiTheme="minorHAnsi" w:hAnsiTheme="minorHAnsi" w:cstheme="minorHAnsi"/>
+                          <w:sz w:val="24"/>
+                          <w:szCs w:val="24"/>
+                        </w:rPr>
+                        <w:t>/</w:t>
+                      </w:r>
+                      <w:r>
+                        <w:rPr>
+                          <w:rFonts w:asciiTheme="minorHAnsi" w:hAnsiTheme="minorHAnsi" w:cstheme="minorHAnsi"/>
+                          <w:sz w:val="24"/>
+                          <w:szCs w:val="24"/>
+                        </w:rPr>
+                        <w:t>Python</w:t>
+                      </w:r>
+                    </w:p>
+                    <w:p>
+                      <w:pPr>
+                        <w:rPr>
+                          <w:rFonts w:asciiTheme="minorHAnsi" w:hAnsiTheme="minorHAnsi" w:cstheme="minorHAnsi"/>
+                          <w:sz w:val="24"/>
+                          <w:szCs w:val="24"/>
+                        </w:rPr>
+                      </w:pPr>
+                      <w:r>
+                        <w:rPr>
+                          <w:rFonts w:asciiTheme="minorHAnsi" w:hAnsiTheme="minorHAnsi" w:cstheme="minorHAnsi"/>
+                          <w:sz w:val="24"/>
+                          <w:szCs w:val="24"/>
+                        </w:rPr>
+                        <w:t>Redis</w:t>
+                      </w:r>
+                      <w:r>
+                        <w:rPr>
+                          <w:rFonts w:asciiTheme="minorHAnsi" w:hAnsiTheme="minorHAnsi" w:cstheme="minorHAnsi"/>
+                          <w:sz w:val="24"/>
+                          <w:szCs w:val="24"/>
+                        </w:rPr>
+                        <w:t>/</w:t>
+                      </w:r>
+                      <w:r>
+                        <w:rPr>
+                          <w:rFonts w:asciiTheme="minorHAnsi" w:hAnsiTheme="minorHAnsi" w:cstheme="minorHAnsi"/>
+                          <w:sz w:val="24"/>
+                          <w:szCs w:val="24"/>
+                        </w:rPr>
+                        <w:t>MongoDB</w:t>
+                      </w:r>
+                    </w:p>
+                    <w:p>
+                      <w:pPr>
+                        <w:rPr>
+                          <w:rFonts w:asciiTheme="minorHAnsi" w:hAnsiTheme="minorHAnsi" w:cstheme="minorHAnsi"/>
+                          <w:sz w:val="24"/>
+                          <w:szCs w:val="24"/>
+                        </w:rPr>
+                      </w:pPr>
+                      <w:r>
+                        <w:rPr>
+                          <w:rFonts w:asciiTheme="minorHAnsi" w:hAnsiTheme="minorHAnsi" w:cstheme="minorHAnsi"/>
+                          <w:sz w:val="24"/>
+                          <w:szCs w:val="24"/>
+                        </w:rPr>
+                        <w:t>PyTorch</w:t>
+                      </w:r>
+                    </w:p>
+                  </w:txbxContent>
+                </v:textbox>
+                <w10:wrap anchorx="margin" anchory="page"/>
+              </v:shape>
+            </w:pict>
+          </mc:Fallback>
+        </mc:AlternateContent>
+      </w:r>
       <w:r>
         <w:rPr>
           <w:noProof/>
@@ -532,214 +1312,18 @@
                               <w:spacing w:line="285" w:lineRule="auto"/>
                               <w:ind w:right="-1"/>
                               <w:rPr>
-                                <w:rFonts w:asciiTheme="minorHAnsi" w:hAnsiTheme="minorHAnsi" w:cstheme="minorHAnsi"/>
-                                <w:sz w:val="24"/>
-                                <w:szCs w:val="24"/>
-                              </w:rPr>
-                            </w:pPr>
-                            <w:r>
-                              <w:rPr>
-                                <w:rFonts w:asciiTheme="minorHAnsi" w:hAnsiTheme="minorHAnsi" w:cstheme="minorHAnsi"/>
-                                <w:sz w:val="24"/>
-                                <w:szCs w:val="24"/>
-                              </w:rPr>
-                              <w:t xml:space="preserve">Professional </w:t>
-                            </w:r>
-                            <w:r>
-                              <w:rPr>
-                                <w:rFonts w:asciiTheme="minorHAnsi" w:hAnsiTheme="minorHAnsi" w:cstheme="minorHAnsi"/>
-                                <w:sz w:val="24"/>
-                                <w:szCs w:val="24"/>
-                              </w:rPr>
-                              <w:t>software engineer</w:t>
-                            </w:r>
-                            <w:r>
-                              <w:rPr>
-                                <w:rFonts w:asciiTheme="minorHAnsi" w:hAnsiTheme="minorHAnsi" w:cstheme="minorHAnsi"/>
-                                <w:sz w:val="24"/>
-                                <w:szCs w:val="24"/>
-                              </w:rPr>
-                              <w:t xml:space="preserve"> with 1</w:t>
-                            </w:r>
-                            <w:r>
-                              <w:rPr>
-                                <w:rFonts w:asciiTheme="minorHAnsi" w:hAnsiTheme="minorHAnsi" w:cstheme="minorHAnsi"/>
-                                <w:sz w:val="24"/>
-                                <w:szCs w:val="24"/>
-                              </w:rPr>
-                              <w:t>0</w:t>
-                            </w:r>
-                            <w:r>
-                              <w:rPr>
-                                <w:rFonts w:asciiTheme="minorHAnsi" w:hAnsiTheme="minorHAnsi" w:cstheme="minorHAnsi"/>
-                                <w:sz w:val="24"/>
-                                <w:szCs w:val="24"/>
-                              </w:rPr>
-                              <w:t xml:space="preserve"> years of experience </w:t>
-                            </w:r>
-                            <w:r>
-                              <w:rPr>
-                                <w:rFonts w:asciiTheme="minorHAnsi" w:hAnsiTheme="minorHAnsi" w:cstheme="minorHAnsi"/>
-                                <w:sz w:val="24"/>
-                                <w:szCs w:val="24"/>
-                              </w:rPr>
-                              <w:t>developing</w:t>
-                            </w:r>
-                            <w:r>
-                              <w:rPr>
-                                <w:rFonts w:asciiTheme="minorHAnsi" w:hAnsiTheme="minorHAnsi" w:cstheme="minorHAnsi"/>
-                                <w:sz w:val="24"/>
-                                <w:szCs w:val="24"/>
-                              </w:rPr>
-                              <w:t xml:space="preserve"> </w:t>
-                            </w:r>
-                            <w:r>
-                              <w:rPr>
-                                <w:rFonts w:asciiTheme="minorHAnsi" w:hAnsiTheme="minorHAnsi" w:cstheme="minorHAnsi"/>
-                                <w:sz w:val="24"/>
-                                <w:szCs w:val="24"/>
-                              </w:rPr>
-                              <w:t>Front End and Full Stack Web application</w:t>
-                            </w:r>
-                            <w:r>
-                              <w:rPr>
-                                <w:rFonts w:asciiTheme="minorHAnsi" w:hAnsiTheme="minorHAnsi" w:cstheme="minorHAnsi"/>
-                                <w:sz w:val="24"/>
-                                <w:szCs w:val="24"/>
-                              </w:rPr>
-                              <w:t>s focused on</w:t>
-                            </w:r>
-                            <w:r>
-                              <w:rPr>
-                                <w:rFonts w:asciiTheme="minorHAnsi" w:hAnsiTheme="minorHAnsi" w:cstheme="minorHAnsi"/>
-                                <w:sz w:val="24"/>
-                                <w:szCs w:val="24"/>
-                              </w:rPr>
-                              <w:t xml:space="preserve"> aesthetically pleasing</w:t>
-                            </w:r>
-                            <w:r>
-                              <w:rPr>
-                                <w:rFonts w:asciiTheme="minorHAnsi" w:hAnsiTheme="minorHAnsi" w:cstheme="minorHAnsi"/>
-                                <w:sz w:val="24"/>
-                                <w:szCs w:val="24"/>
-                              </w:rPr>
-                              <w:t xml:space="preserve"> </w:t>
-                            </w:r>
-                            <w:r>
-                              <w:rPr>
-                                <w:rFonts w:asciiTheme="minorHAnsi" w:hAnsiTheme="minorHAnsi" w:cstheme="minorHAnsi"/>
-                                <w:sz w:val="24"/>
-                                <w:szCs w:val="24"/>
-                              </w:rPr>
-                              <w:t>user-friendly design</w:t>
-                            </w:r>
-                            <w:r>
-                              <w:rPr>
-                                <w:rFonts w:asciiTheme="minorHAnsi" w:hAnsiTheme="minorHAnsi" w:cstheme="minorHAnsi"/>
-                                <w:sz w:val="24"/>
-                                <w:szCs w:val="24"/>
-                              </w:rPr>
-                              <w:t xml:space="preserve"> </w:t>
-                            </w:r>
-                            <w:r>
-                              <w:rPr>
-                                <w:rFonts w:asciiTheme="minorHAnsi" w:hAnsiTheme="minorHAnsi" w:cstheme="minorHAnsi"/>
-                                <w:sz w:val="24"/>
-                                <w:szCs w:val="24"/>
-                              </w:rPr>
-                              <w:t>using</w:t>
-                            </w:r>
-                            <w:r>
-                              <w:rPr>
-                                <w:rFonts w:asciiTheme="minorHAnsi" w:hAnsiTheme="minorHAnsi" w:cstheme="minorHAnsi"/>
-                                <w:sz w:val="24"/>
-                                <w:szCs w:val="24"/>
-                              </w:rPr>
-                              <w:t xml:space="preserve"> modern tools like</w:t>
-                            </w:r>
-                            <w:r>
-                              <w:rPr>
-                                <w:rFonts w:asciiTheme="minorHAnsi" w:hAnsiTheme="minorHAnsi" w:cstheme="minorHAnsi"/>
-                                <w:sz w:val="24"/>
-                                <w:szCs w:val="24"/>
-                              </w:rPr>
-                              <w:t xml:space="preserve"> </w:t>
-                            </w:r>
-                            <w:r>
-                              <w:rPr>
-                                <w:rFonts w:asciiTheme="minorHAnsi" w:hAnsiTheme="minorHAnsi" w:cstheme="minorHAnsi"/>
-                                <w:sz w:val="24"/>
-                                <w:szCs w:val="24"/>
-                              </w:rPr>
-                              <w:t>HTML/CSS</w:t>
-                            </w:r>
-                            <w:r>
-                              <w:rPr>
-                                <w:rFonts w:asciiTheme="minorHAnsi" w:hAnsiTheme="minorHAnsi" w:cstheme="minorHAnsi"/>
-                                <w:sz w:val="24"/>
-                                <w:szCs w:val="24"/>
-                              </w:rPr>
-                              <w:t>/JavaScript,</w:t>
-                            </w:r>
-                            <w:r>
-                              <w:rPr>
-                                <w:rFonts w:asciiTheme="minorHAnsi" w:hAnsiTheme="minorHAnsi" w:cstheme="minorHAnsi"/>
-                                <w:sz w:val="24"/>
-                                <w:szCs w:val="24"/>
-                              </w:rPr>
-                              <w:t xml:space="preserve"> </w:t>
-                            </w:r>
-                            <w:r>
-                              <w:rPr>
-                                <w:rFonts w:asciiTheme="minorHAnsi" w:hAnsiTheme="minorHAnsi" w:cstheme="minorHAnsi"/>
-                                <w:sz w:val="24"/>
-                                <w:szCs w:val="24"/>
-                              </w:rPr>
-                              <w:t>React,</w:t>
-                            </w:r>
-                            <w:r>
-                              <w:rPr>
-                                <w:rFonts w:asciiTheme="minorHAnsi" w:hAnsiTheme="minorHAnsi" w:cstheme="minorHAnsi"/>
-                                <w:sz w:val="24"/>
-                                <w:szCs w:val="24"/>
-                              </w:rPr>
-                              <w:t xml:space="preserve"> and</w:t>
-                            </w:r>
-                            <w:r>
-                              <w:rPr>
-                                <w:rFonts w:asciiTheme="minorHAnsi" w:hAnsiTheme="minorHAnsi" w:cstheme="minorHAnsi"/>
-                                <w:sz w:val="24"/>
-                                <w:szCs w:val="24"/>
-                              </w:rPr>
-                              <w:t xml:space="preserve"> </w:t>
-                            </w:r>
-                            <w:r>
-                              <w:rPr>
-                                <w:rFonts w:asciiTheme="minorHAnsi" w:hAnsiTheme="minorHAnsi" w:cstheme="minorHAnsi"/>
-                                <w:sz w:val="24"/>
-                                <w:szCs w:val="24"/>
-                              </w:rPr>
-                              <w:t>SQL</w:t>
-                            </w:r>
-                            <w:r>
-                              <w:rPr>
-                                <w:rFonts w:asciiTheme="minorHAnsi" w:hAnsiTheme="minorHAnsi" w:cstheme="minorHAnsi"/>
-                                <w:sz w:val="24"/>
-                                <w:szCs w:val="24"/>
-                              </w:rPr>
-                              <w:t xml:space="preserve">. </w:t>
-                            </w:r>
-                          </w:p>
-                          <w:p>
-                            <w:pPr>
-                              <w:pStyle w:val="BodyText"/>
-                              <w:spacing w:line="285" w:lineRule="auto"/>
-                              <w:ind w:right="-1"/>
-                              <w:rPr>
                                 <w:sz w:val="22"/>
                                 <w:szCs w:val="22"/>
                               </w:rPr>
                             </w:pPr>
+                            <w:r>
+                              <w:rPr>
+                                <w:rFonts w:asciiTheme="minorHAnsi" w:hAnsiTheme="minorHAnsi" w:cstheme="minorHAnsi"/>
+                                <w:sz w:val="24"/>
+                                <w:szCs w:val="24"/>
+                              </w:rPr>
+                              <w:t>Veteran software engineer developing Full Stack applications focused on user-centric designs utilizing HTML/CSS/JavaScript, React, SQL and No-SQL databases. Experienced with PyTorch, Jupyter Notebook, TensorBoard, and machine learning.</w:t>
+                            </w:r>
                           </w:p>
                           <w:p>
                             <w:pPr>
@@ -781,7 +1365,7 @@
           </mc:Choice>
           <mc:Fallback>
             <w:pict>
-              <v:shape w14:anchorId="726C9BC4" id="Text Box 16" o:spid="_x0000_s1028" type="#_x0000_t202" style="position:absolute;margin-left:30.55pt;margin-top:182.05pt;width:373.65pt;height:67.45pt;z-index:-251650048;visibility:visible;mso-wrap-style:square;mso-width-percent:0;mso-height-percent:0;mso-wrap-distance-left:9pt;mso-wrap-distance-top:0;mso-wrap-distance-right:9pt;mso-wrap-distance-bottom:0;mso-position-horizontal:absolute;mso-position-horizontal-relative:page;mso-position-vertical:absolute;mso-position-vertical-relative:page;mso-width-percent:0;mso-height-percent:0;mso-width-relative:page;mso-height-relative:page;v-text-anchor:top" o:gfxdata="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" filled="f" stroked="f">
+              <v:shape w14:anchorId="726C9BC4" id="Text Box 16" o:spid="_x0000_s1030" type="#_x0000_t202" style="position:absolute;margin-left:30.55pt;margin-top:182.05pt;width:373.65pt;height:67.45pt;z-index:-251650048;visibility:visible;mso-wrap-style:square;mso-width-percent:0;mso-height-percent:0;mso-wrap-distance-left:9pt;mso-wrap-distance-top:0;mso-wrap-distance-right:9pt;mso-wrap-distance-bottom:0;mso-position-horizontal:absolute;mso-position-horizontal-relative:page;mso-position-vertical:absolute;mso-position-vertical-relative:page;mso-width-percent:0;mso-height-percent:0;mso-width-relative:page;mso-height-relative:page;v-text-anchor:top" o:gfxdata="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" filled="f" stroked="f">
                 <v:textbox inset="0,0,0,0">
                   <w:txbxContent>
                     <w:p>
@@ -790,214 +1374,18 @@
                         <w:spacing w:line="285" w:lineRule="auto"/>
                         <w:ind w:right="-1"/>
                         <w:rPr>
-                          <w:rFonts w:asciiTheme="minorHAnsi" w:hAnsiTheme="minorHAnsi" w:cstheme="minorHAnsi"/>
-                          <w:sz w:val="24"/>
-                          <w:szCs w:val="24"/>
-                        </w:rPr>
-                      </w:pPr>
-                      <w:r>
-                        <w:rPr>
-                          <w:rFonts w:asciiTheme="minorHAnsi" w:hAnsiTheme="minorHAnsi" w:cstheme="minorHAnsi"/>
-                          <w:sz w:val="24"/>
-                          <w:szCs w:val="24"/>
-                        </w:rPr>
-                        <w:t xml:space="preserve">Professional </w:t>
-                      </w:r>
-                      <w:r>
-                        <w:rPr>
-                          <w:rFonts w:asciiTheme="minorHAnsi" w:hAnsiTheme="minorHAnsi" w:cstheme="minorHAnsi"/>
-                          <w:sz w:val="24"/>
-                          <w:szCs w:val="24"/>
-                        </w:rPr>
-                        <w:t>software engineer</w:t>
-                      </w:r>
-                      <w:r>
-                        <w:rPr>
-                          <w:rFonts w:asciiTheme="minorHAnsi" w:hAnsiTheme="minorHAnsi" w:cstheme="minorHAnsi"/>
-                          <w:sz w:val="24"/>
-                          <w:szCs w:val="24"/>
-                        </w:rPr>
-                        <w:t xml:space="preserve"> with 1</w:t>
-                      </w:r>
-                      <w:r>
-                        <w:rPr>
-                          <w:rFonts w:asciiTheme="minorHAnsi" w:hAnsiTheme="minorHAnsi" w:cstheme="minorHAnsi"/>
-                          <w:sz w:val="24"/>
-                          <w:szCs w:val="24"/>
-                        </w:rPr>
-                        <w:t>0</w:t>
-                      </w:r>
-                      <w:r>
-                        <w:rPr>
-                          <w:rFonts w:asciiTheme="minorHAnsi" w:hAnsiTheme="minorHAnsi" w:cstheme="minorHAnsi"/>
-                          <w:sz w:val="24"/>
-                          <w:szCs w:val="24"/>
-                        </w:rPr>
-                        <w:t xml:space="preserve"> years of experience </w:t>
-                      </w:r>
-                      <w:r>
-                        <w:rPr>
-                          <w:rFonts w:asciiTheme="minorHAnsi" w:hAnsiTheme="minorHAnsi" w:cstheme="minorHAnsi"/>
-                          <w:sz w:val="24"/>
-                          <w:szCs w:val="24"/>
-                        </w:rPr>
-                        <w:t>developing</w:t>
-                      </w:r>
-                      <w:r>
-                        <w:rPr>
-                          <w:rFonts w:asciiTheme="minorHAnsi" w:hAnsiTheme="minorHAnsi" w:cstheme="minorHAnsi"/>
-                          <w:sz w:val="24"/>
-                          <w:szCs w:val="24"/>
-                        </w:rPr>
-                        <w:t xml:space="preserve"> </w:t>
-                      </w:r>
-                      <w:r>
-                        <w:rPr>
-                          <w:rFonts w:asciiTheme="minorHAnsi" w:hAnsiTheme="minorHAnsi" w:cstheme="minorHAnsi"/>
-                          <w:sz w:val="24"/>
-                          <w:szCs w:val="24"/>
-                        </w:rPr>
-                        <w:t>Front End and Full Stack Web application</w:t>
-                      </w:r>
-                      <w:r>
-                        <w:rPr>
-                          <w:rFonts w:asciiTheme="minorHAnsi" w:hAnsiTheme="minorHAnsi" w:cstheme="minorHAnsi"/>
-                          <w:sz w:val="24"/>
-                          <w:szCs w:val="24"/>
-                        </w:rPr>
-                        <w:t>s focused on</w:t>
-                      </w:r>
-                      <w:r>
-                        <w:rPr>
-                          <w:rFonts w:asciiTheme="minorHAnsi" w:hAnsiTheme="minorHAnsi" w:cstheme="minorHAnsi"/>
-                          <w:sz w:val="24"/>
-                          <w:szCs w:val="24"/>
-                        </w:rPr>
-                        <w:t xml:space="preserve"> aesthetically pleasing</w:t>
-                      </w:r>
-                      <w:r>
-                        <w:rPr>
-                          <w:rFonts w:asciiTheme="minorHAnsi" w:hAnsiTheme="minorHAnsi" w:cstheme="minorHAnsi"/>
-                          <w:sz w:val="24"/>
-                          <w:szCs w:val="24"/>
-                        </w:rPr>
-                        <w:t xml:space="preserve"> </w:t>
-                      </w:r>
-                      <w:r>
-                        <w:rPr>
-                          <w:rFonts w:asciiTheme="minorHAnsi" w:hAnsiTheme="minorHAnsi" w:cstheme="minorHAnsi"/>
-                          <w:sz w:val="24"/>
-                          <w:szCs w:val="24"/>
-                        </w:rPr>
-                        <w:t>user-friendly design</w:t>
-                      </w:r>
-                      <w:r>
-                        <w:rPr>
-                          <w:rFonts w:asciiTheme="minorHAnsi" w:hAnsiTheme="minorHAnsi" w:cstheme="minorHAnsi"/>
-                          <w:sz w:val="24"/>
-                          <w:szCs w:val="24"/>
-                        </w:rPr>
-                        <w:t xml:space="preserve"> </w:t>
-                      </w:r>
-                      <w:r>
-                        <w:rPr>
-                          <w:rFonts w:asciiTheme="minorHAnsi" w:hAnsiTheme="minorHAnsi" w:cstheme="minorHAnsi"/>
-                          <w:sz w:val="24"/>
-                          <w:szCs w:val="24"/>
-                        </w:rPr>
-                        <w:t>using</w:t>
-                      </w:r>
-                      <w:r>
-                        <w:rPr>
-                          <w:rFonts w:asciiTheme="minorHAnsi" w:hAnsiTheme="minorHAnsi" w:cstheme="minorHAnsi"/>
-                          <w:sz w:val="24"/>
-                          <w:szCs w:val="24"/>
-                        </w:rPr>
-                        <w:t xml:space="preserve"> modern tools like</w:t>
-                      </w:r>
-                      <w:r>
-                        <w:rPr>
-                          <w:rFonts w:asciiTheme="minorHAnsi" w:hAnsiTheme="minorHAnsi" w:cstheme="minorHAnsi"/>
-                          <w:sz w:val="24"/>
-                          <w:szCs w:val="24"/>
-                        </w:rPr>
-                        <w:t xml:space="preserve"> </w:t>
-                      </w:r>
-                      <w:r>
-                        <w:rPr>
-                          <w:rFonts w:asciiTheme="minorHAnsi" w:hAnsiTheme="minorHAnsi" w:cstheme="minorHAnsi"/>
-                          <w:sz w:val="24"/>
-                          <w:szCs w:val="24"/>
-                        </w:rPr>
-                        <w:t>HTML/CSS</w:t>
-                      </w:r>
-                      <w:r>
-                        <w:rPr>
-                          <w:rFonts w:asciiTheme="minorHAnsi" w:hAnsiTheme="minorHAnsi" w:cstheme="minorHAnsi"/>
-                          <w:sz w:val="24"/>
-                          <w:szCs w:val="24"/>
-                        </w:rPr>
-                        <w:t>/JavaScript,</w:t>
-                      </w:r>
-                      <w:r>
-                        <w:rPr>
-                          <w:rFonts w:asciiTheme="minorHAnsi" w:hAnsiTheme="minorHAnsi" w:cstheme="minorHAnsi"/>
-                          <w:sz w:val="24"/>
-                          <w:szCs w:val="24"/>
-                        </w:rPr>
-                        <w:t xml:space="preserve"> </w:t>
-                      </w:r>
-                      <w:r>
-                        <w:rPr>
-                          <w:rFonts w:asciiTheme="minorHAnsi" w:hAnsiTheme="minorHAnsi" w:cstheme="minorHAnsi"/>
-                          <w:sz w:val="24"/>
-                          <w:szCs w:val="24"/>
-                        </w:rPr>
-                        <w:t>React,</w:t>
-                      </w:r>
-                      <w:r>
-                        <w:rPr>
-                          <w:rFonts w:asciiTheme="minorHAnsi" w:hAnsiTheme="minorHAnsi" w:cstheme="minorHAnsi"/>
-                          <w:sz w:val="24"/>
-                          <w:szCs w:val="24"/>
-                        </w:rPr>
-                        <w:t xml:space="preserve"> and</w:t>
-                      </w:r>
-                      <w:r>
-                        <w:rPr>
-                          <w:rFonts w:asciiTheme="minorHAnsi" w:hAnsiTheme="minorHAnsi" w:cstheme="minorHAnsi"/>
-                          <w:sz w:val="24"/>
-                          <w:szCs w:val="24"/>
-                        </w:rPr>
-                        <w:t xml:space="preserve"> </w:t>
-                      </w:r>
-                      <w:r>
-                        <w:rPr>
-                          <w:rFonts w:asciiTheme="minorHAnsi" w:hAnsiTheme="minorHAnsi" w:cstheme="minorHAnsi"/>
-                          <w:sz w:val="24"/>
-                          <w:szCs w:val="24"/>
-                        </w:rPr>
-                        <w:t>SQL</w:t>
-                      </w:r>
-                      <w:r>
-                        <w:rPr>
-                          <w:rFonts w:asciiTheme="minorHAnsi" w:hAnsiTheme="minorHAnsi" w:cstheme="minorHAnsi"/>
-                          <w:sz w:val="24"/>
-                          <w:szCs w:val="24"/>
-                        </w:rPr>
-                        <w:t xml:space="preserve">. </w:t>
-                      </w:r>
-                    </w:p>
-                    <w:p>
-                      <w:pPr>
-                        <w:pStyle w:val="BodyText"/>
-                        <w:spacing w:line="285" w:lineRule="auto"/>
-                        <w:ind w:right="-1"/>
-                        <w:rPr>
                           <w:sz w:val="22"/>
                           <w:szCs w:val="22"/>
                         </w:rPr>
                       </w:pPr>
+                      <w:r>
+                        <w:rPr>
+                          <w:rFonts w:asciiTheme="minorHAnsi" w:hAnsiTheme="minorHAnsi" w:cstheme="minorHAnsi"/>
+                          <w:sz w:val="24"/>
+                          <w:szCs w:val="24"/>
+                        </w:rPr>
+                        <w:t>Veteran software engineer developing Full Stack applications focused on user-centric designs utilizing HTML/CSS/JavaScript, React, SQL and No-SQL databases. Experienced with PyTorch, Jupyter Notebook, TensorBoard, and machine learning.</w:t>
+                      </w:r>
                     </w:p>
                     <w:p>
                       <w:pPr>
@@ -2211,8 +2599,8 @@
                                 <w:szCs w:val="24"/>
                               </w:rPr>
                             </w:pPr>
-                            <w:bookmarkStart w:id="1" w:name="_Hlk108792923"/>
-                            <w:bookmarkStart w:id="2" w:name="_Hlk108792924"/>
+                            <w:bookmarkStart w:id="0" w:name="_Hlk108792923"/>
+                            <w:bookmarkStart w:id="1" w:name="_Hlk108792924"/>
                             <w:r>
                               <w:rPr>
                                 <w:rFonts w:asciiTheme="minorHAnsi" w:hAnsiTheme="minorHAnsi" w:cstheme="minorHAnsi"/>
@@ -2539,8 +2927,8 @@
                               </w:rPr>
                               <w:t xml:space="preserve"> multi-node hardware.</w:t>
                             </w:r>
+                            <w:bookmarkEnd w:id="0"/>
                             <w:bookmarkEnd w:id="1"/>
-                            <w:bookmarkEnd w:id="2"/>
                           </w:p>
                           <w:p>
                             <w:pPr>
@@ -5845,7 +6233,7 @@
           <w:lang w:val="fr-FR" w:eastAsia="fr-FR"/>
         </w:rPr>
         <w:drawing>
-          <wp:anchor distT="0" distB="0" distL="114300" distR="114300" simplePos="0" relativeHeight="251688960" behindDoc="1" locked="0" layoutInCell="1" allowOverlap="1" wp14:anchorId="6E1F3744" wp14:editId="1F692D34">
+          <wp:anchor distT="0" distB="0" distL="114300" distR="114300" simplePos="0" relativeHeight="251688960" behindDoc="1" locked="0" layoutInCell="1" allowOverlap="1" wp14:anchorId="6E1F3744" wp14:editId="11C05213">
             <wp:simplePos x="0" y="0"/>
             <wp:positionH relativeFrom="column">
               <wp:posOffset>5145405</wp:posOffset>
@@ -5906,784 +6294,6 @@
             </wp14:sizeRelV>
           </wp:anchor>
         </w:drawing>
-      </w:r>
-      <w:r>
-        <w:rPr>
-          <w:noProof/>
-          <w:lang w:val="fr-FR" w:eastAsia="fr-FR"/>
-        </w:rPr>
-        <mc:AlternateContent>
-          <mc:Choice Requires="wps">
-            <w:drawing>
-              <wp:anchor distT="0" distB="0" distL="114300" distR="114300" simplePos="0" relativeHeight="251671552" behindDoc="1" locked="0" layoutInCell="1" allowOverlap="1" wp14:anchorId="2FC99B72" wp14:editId="0C1241E1">
-                <wp:simplePos x="0" y="0"/>
-                <wp:positionH relativeFrom="margin">
-                  <wp:posOffset>5227320</wp:posOffset>
-                </wp:positionH>
-                <wp:positionV relativeFrom="page">
-                  <wp:posOffset>3729355</wp:posOffset>
-                </wp:positionV>
-                <wp:extent cx="1590675" cy="1725930"/>
-                <wp:effectExtent l="0" t="0" r="9525" b="7620"/>
-                <wp:wrapNone/>
-                <wp:docPr id="11" name="Text Box 11"/>
-                <wp:cNvGraphicFramePr>
-                  <a:graphicFrameLocks xmlns:a="http://schemas.openxmlformats.org/drawingml/2006/main"/>
-                </wp:cNvGraphicFramePr>
-                <a:graphic xmlns:a="http://schemas.openxmlformats.org/drawingml/2006/main">
-                  <a:graphicData uri="http://schemas.microsoft.com/office/word/2010/wordprocessingShape">
-                    <wps:wsp>
-                      <wps:cNvSpPr txBox="1">
-                        <a:spLocks noChangeArrowheads="1"/>
-                      </wps:cNvSpPr>
-                      <wps:spPr bwMode="auto">
-                        <a:xfrm>
-                          <a:off x="0" y="0"/>
-                          <a:ext cx="1590675" cy="1725930"/>
-                        </a:xfrm>
-                        <a:prstGeom prst="rect">
-                          <a:avLst/>
-                        </a:prstGeom>
-                        <a:noFill/>
-                        <a:ln>
-                          <a:noFill/>
-                        </a:ln>
-                        <a:extLst>
-                          <a:ext uri="{909E8E84-426E-40DD-AFC4-6F175D3DCCD1}">
-                            <a14:hiddenFill xmlns:a14="http://schemas.microsoft.com/office/drawing/2010/main">
-                              <a:solidFill>
-                                <a:srgbClr val="FFFFFF"/>
-                              </a:solidFill>
-                            </a14:hiddenFill>
-                          </a:ext>
-                          <a:ext uri="{91240B29-F687-4F45-9708-019B960494DF}">
-                            <a14:hiddenLine xmlns:a14="http://schemas.microsoft.com/office/drawing/2010/main" w="9525">
-                              <a:solidFill>
-                                <a:srgbClr val="000000"/>
-                              </a:solidFill>
-                              <a:miter lim="800000"/>
-                              <a:headEnd/>
-                              <a:tailEnd/>
-                            </a14:hiddenLine>
-                          </a:ext>
-                        </a:extLst>
-                      </wps:spPr>
-                      <wps:txbx>
-                        <w:txbxContent>
-                          <w:p>
-                            <w:pPr>
-                              <w:rPr>
-                                <w:rFonts w:asciiTheme="minorHAnsi" w:hAnsiTheme="minorHAnsi" w:cstheme="minorHAnsi"/>
-                                <w:sz w:val="24"/>
-                                <w:szCs w:val="24"/>
-                              </w:rPr>
-                            </w:pPr>
-                            <w:r>
-                              <w:rPr>
-                                <w:rFonts w:asciiTheme="minorHAnsi" w:hAnsiTheme="minorHAnsi" w:cstheme="minorHAnsi"/>
-                                <w:sz w:val="24"/>
-                                <w:szCs w:val="24"/>
-                              </w:rPr>
-                              <w:t>HTML/CSS/JavaScript</w:t>
-                            </w:r>
-                          </w:p>
-                          <w:p>
-                            <w:pPr>
-                              <w:rPr>
-                                <w:rFonts w:asciiTheme="minorHAnsi" w:hAnsiTheme="minorHAnsi" w:cstheme="minorHAnsi"/>
-                                <w:sz w:val="24"/>
-                                <w:szCs w:val="24"/>
-                              </w:rPr>
-                            </w:pPr>
-                            <w:r>
-                              <w:rPr>
-                                <w:rFonts w:asciiTheme="minorHAnsi" w:hAnsiTheme="minorHAnsi" w:cstheme="minorHAnsi"/>
-                                <w:sz w:val="24"/>
-                                <w:szCs w:val="24"/>
-                              </w:rPr>
-                              <w:t>React</w:t>
-                            </w:r>
-                            <w:r>
-                              <w:rPr>
-                                <w:rFonts w:asciiTheme="minorHAnsi" w:hAnsiTheme="minorHAnsi" w:cstheme="minorHAnsi"/>
-                                <w:sz w:val="24"/>
-                                <w:szCs w:val="24"/>
-                              </w:rPr>
-                              <w:t>/</w:t>
-                            </w:r>
-                            <w:r>
-                              <w:rPr>
-                                <w:rFonts w:asciiTheme="minorHAnsi" w:hAnsiTheme="minorHAnsi" w:cstheme="minorHAnsi"/>
-                                <w:sz w:val="24"/>
-                                <w:szCs w:val="24"/>
-                              </w:rPr>
-                              <w:t>TypeScript</w:t>
-                            </w:r>
-                          </w:p>
-                          <w:p>
-                            <w:pPr>
-                              <w:rPr>
-                                <w:rFonts w:asciiTheme="minorHAnsi" w:hAnsiTheme="minorHAnsi" w:cstheme="minorHAnsi"/>
-                                <w:sz w:val="24"/>
-                                <w:szCs w:val="24"/>
-                              </w:rPr>
-                            </w:pPr>
-                            <w:r>
-                              <w:rPr>
-                                <w:rFonts w:asciiTheme="minorHAnsi" w:hAnsiTheme="minorHAnsi" w:cstheme="minorHAnsi"/>
-                                <w:sz w:val="24"/>
-                                <w:szCs w:val="24"/>
-                              </w:rPr>
-                              <w:t>ColdFusion</w:t>
-                            </w:r>
-                          </w:p>
-                          <w:p>
-                            <w:pPr>
-                              <w:rPr>
-                                <w:rFonts w:asciiTheme="minorHAnsi" w:hAnsiTheme="minorHAnsi" w:cstheme="minorHAnsi"/>
-                                <w:sz w:val="24"/>
-                                <w:szCs w:val="24"/>
-                              </w:rPr>
-                            </w:pPr>
-                            <w:r>
-                              <w:rPr>
-                                <w:rFonts w:asciiTheme="minorHAnsi" w:hAnsiTheme="minorHAnsi" w:cstheme="minorHAnsi"/>
-                                <w:sz w:val="24"/>
-                                <w:szCs w:val="24"/>
-                              </w:rPr>
-                              <w:t>SQL</w:t>
-                            </w:r>
-                            <w:r>
-                              <w:rPr>
-                                <w:rFonts w:asciiTheme="minorHAnsi" w:hAnsiTheme="minorHAnsi" w:cstheme="minorHAnsi"/>
-                                <w:sz w:val="24"/>
-                                <w:szCs w:val="24"/>
-                              </w:rPr>
-                              <w:t>/</w:t>
-                            </w:r>
-                            <w:r>
-                              <w:rPr>
-                                <w:rFonts w:asciiTheme="minorHAnsi" w:hAnsiTheme="minorHAnsi" w:cstheme="minorHAnsi"/>
-                                <w:sz w:val="24"/>
-                                <w:szCs w:val="24"/>
-                              </w:rPr>
-                              <w:t xml:space="preserve">MS </w:t>
-                            </w:r>
-                            <w:r>
-                              <w:rPr>
-                                <w:rFonts w:asciiTheme="minorHAnsi" w:hAnsiTheme="minorHAnsi" w:cstheme="minorHAnsi"/>
-                                <w:sz w:val="24"/>
-                                <w:szCs w:val="24"/>
-                              </w:rPr>
-                              <w:t>SQL Server</w:t>
-                            </w:r>
-                          </w:p>
-                          <w:p>
-                            <w:pPr>
-                              <w:rPr>
-                                <w:rFonts w:asciiTheme="minorHAnsi" w:hAnsiTheme="minorHAnsi" w:cstheme="minorHAnsi"/>
-                                <w:sz w:val="24"/>
-                                <w:szCs w:val="24"/>
-                              </w:rPr>
-                            </w:pPr>
-                            <w:r>
-                              <w:rPr>
-                                <w:rFonts w:asciiTheme="minorHAnsi" w:hAnsiTheme="minorHAnsi" w:cstheme="minorHAnsi"/>
-                                <w:sz w:val="24"/>
-                                <w:szCs w:val="24"/>
-                              </w:rPr>
-                              <w:t>G</w:t>
-                            </w:r>
-                            <w:r>
-                              <w:rPr>
-                                <w:rFonts w:asciiTheme="minorHAnsi" w:hAnsiTheme="minorHAnsi" w:cstheme="minorHAnsi"/>
-                                <w:sz w:val="24"/>
-                                <w:szCs w:val="24"/>
-                              </w:rPr>
-                              <w:t>i</w:t>
-                            </w:r>
-                            <w:r>
-                              <w:rPr>
-                                <w:rFonts w:asciiTheme="minorHAnsi" w:hAnsiTheme="minorHAnsi" w:cstheme="minorHAnsi"/>
-                                <w:sz w:val="24"/>
-                                <w:szCs w:val="24"/>
-                              </w:rPr>
-                              <w:t>t</w:t>
-                            </w:r>
-                          </w:p>
-                          <w:p>
-                            <w:pPr>
-                              <w:rPr>
-                                <w:rFonts w:asciiTheme="minorHAnsi" w:hAnsiTheme="minorHAnsi" w:cstheme="minorHAnsi"/>
-                                <w:sz w:val="24"/>
-                                <w:szCs w:val="24"/>
-                              </w:rPr>
-                            </w:pPr>
-                            <w:r>
-                              <w:rPr>
-                                <w:rFonts w:asciiTheme="minorHAnsi" w:hAnsiTheme="minorHAnsi" w:cstheme="minorHAnsi"/>
-                                <w:sz w:val="24"/>
-                                <w:szCs w:val="24"/>
-                              </w:rPr>
-                              <w:t>Node</w:t>
-                            </w:r>
-                          </w:p>
-                          <w:p>
-                            <w:pPr>
-                              <w:rPr>
-                                <w:rFonts w:asciiTheme="minorHAnsi" w:hAnsiTheme="minorHAnsi" w:cstheme="minorHAnsi"/>
-                                <w:sz w:val="24"/>
-                                <w:szCs w:val="24"/>
-                              </w:rPr>
-                            </w:pPr>
-                            <w:r>
-                              <w:rPr>
-                                <w:rFonts w:asciiTheme="minorHAnsi" w:hAnsiTheme="minorHAnsi" w:cstheme="minorHAnsi"/>
-                                <w:sz w:val="24"/>
-                                <w:szCs w:val="24"/>
-                              </w:rPr>
-                              <w:t>C++</w:t>
-                            </w:r>
-                            <w:r>
-                              <w:rPr>
-                                <w:rFonts w:asciiTheme="minorHAnsi" w:hAnsiTheme="minorHAnsi" w:cstheme="minorHAnsi"/>
-                                <w:sz w:val="24"/>
-                                <w:szCs w:val="24"/>
-                              </w:rPr>
-                              <w:t xml:space="preserve"> | Python</w:t>
-                            </w:r>
-                          </w:p>
-                          <w:p>
-                            <w:pPr>
-                              <w:rPr>
-                                <w:rFonts w:asciiTheme="minorHAnsi" w:hAnsiTheme="minorHAnsi" w:cstheme="minorHAnsi"/>
-                                <w:sz w:val="24"/>
-                                <w:szCs w:val="24"/>
-                              </w:rPr>
-                            </w:pPr>
-                            <w:r>
-                              <w:rPr>
-                                <w:rFonts w:asciiTheme="minorHAnsi" w:hAnsiTheme="minorHAnsi" w:cstheme="minorHAnsi"/>
-                                <w:sz w:val="24"/>
-                                <w:szCs w:val="24"/>
-                              </w:rPr>
-                              <w:t>Redis</w:t>
-                            </w:r>
-                            <w:r>
-                              <w:rPr>
-                                <w:rFonts w:asciiTheme="minorHAnsi" w:hAnsiTheme="minorHAnsi" w:cstheme="minorHAnsi"/>
-                                <w:sz w:val="24"/>
-                                <w:szCs w:val="24"/>
-                              </w:rPr>
-                              <w:t xml:space="preserve"> </w:t>
-                            </w:r>
-                            <w:r>
-                              <w:rPr>
-                                <w:rFonts w:asciiTheme="minorHAnsi" w:hAnsiTheme="minorHAnsi" w:cstheme="minorHAnsi"/>
-                                <w:sz w:val="24"/>
-                                <w:szCs w:val="24"/>
-                              </w:rPr>
-                              <w:t>| MongoDB</w:t>
-                            </w:r>
-                          </w:p>
-                          <w:p>
-                            <w:pPr>
-                              <w:rPr>
-                                <w:rFonts w:asciiTheme="minorHAnsi" w:hAnsiTheme="minorHAnsi" w:cstheme="minorHAnsi"/>
-                                <w:sz w:val="24"/>
-                                <w:szCs w:val="24"/>
-                              </w:rPr>
-                            </w:pPr>
-                            <w:r>
-                              <w:rPr>
-                                <w:rFonts w:asciiTheme="minorHAnsi" w:hAnsiTheme="minorHAnsi" w:cstheme="minorHAnsi"/>
-                                <w:sz w:val="24"/>
-                                <w:szCs w:val="24"/>
-                              </w:rPr>
-                              <w:t>Python</w:t>
-                            </w:r>
-                            <w:r>
-                              <w:rPr>
-                                <w:rFonts w:asciiTheme="minorHAnsi" w:hAnsiTheme="minorHAnsi" w:cstheme="minorHAnsi"/>
-                                <w:sz w:val="24"/>
-                                <w:szCs w:val="24"/>
-                              </w:rPr>
-                              <w:t xml:space="preserve"> | PyTorch</w:t>
-                            </w:r>
-                          </w:p>
-                        </w:txbxContent>
-                      </wps:txbx>
-                      <wps:bodyPr rot="0" vert="horz" wrap="square" lIns="0" tIns="0" rIns="0" bIns="0" anchor="t" anchorCtr="0" upright="1">
-                        <a:noAutofit/>
-                      </wps:bodyPr>
-                    </wps:wsp>
-                  </a:graphicData>
-                </a:graphic>
-                <wp14:sizeRelH relativeFrom="page">
-                  <wp14:pctWidth>0</wp14:pctWidth>
-                </wp14:sizeRelH>
-                <wp14:sizeRelV relativeFrom="page">
-                  <wp14:pctHeight>0</wp14:pctHeight>
-                </wp14:sizeRelV>
-              </wp:anchor>
-            </w:drawing>
-          </mc:Choice>
-          <mc:Fallback>
-            <w:pict>
-              <v:shape w14:anchorId="2FC99B72" id="Text Box 11" o:spid="_x0000_s1039" type="#_x0000_t202" style="position:absolute;margin-left:411.6pt;margin-top:293.65pt;width:125.25pt;height:135.9pt;z-index:-251644928;visibility:visible;mso-wrap-style:square;mso-width-percent:0;mso-height-percent:0;mso-wrap-distance-left:9pt;mso-wrap-distance-top:0;mso-wrap-distance-right:9pt;mso-wrap-distance-bottom:0;mso-position-horizontal:absolute;mso-position-horizontal-relative:margin;mso-position-vertical:absolute;mso-position-vertical-relative:page;mso-width-percent:0;mso-height-percent:0;mso-width-relative:page;mso-height-relative:page;v-text-anchor:top" o:gfxdata="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" filled="f" stroked="f">
-                <v:textbox inset="0,0,0,0">
-                  <w:txbxContent>
-                    <w:p>
-                      <w:pPr>
-                        <w:rPr>
-                          <w:rFonts w:asciiTheme="minorHAnsi" w:hAnsiTheme="minorHAnsi" w:cstheme="minorHAnsi"/>
-                          <w:sz w:val="24"/>
-                          <w:szCs w:val="24"/>
-                        </w:rPr>
-                      </w:pPr>
-                      <w:r>
-                        <w:rPr>
-                          <w:rFonts w:asciiTheme="minorHAnsi" w:hAnsiTheme="minorHAnsi" w:cstheme="minorHAnsi"/>
-                          <w:sz w:val="24"/>
-                          <w:szCs w:val="24"/>
-                        </w:rPr>
-                        <w:t>HTML/CSS/JavaScript</w:t>
-                      </w:r>
-                    </w:p>
-                    <w:p>
-                      <w:pPr>
-                        <w:rPr>
-                          <w:rFonts w:asciiTheme="minorHAnsi" w:hAnsiTheme="minorHAnsi" w:cstheme="minorHAnsi"/>
-                          <w:sz w:val="24"/>
-                          <w:szCs w:val="24"/>
-                        </w:rPr>
-                      </w:pPr>
-                      <w:r>
-                        <w:rPr>
-                          <w:rFonts w:asciiTheme="minorHAnsi" w:hAnsiTheme="minorHAnsi" w:cstheme="minorHAnsi"/>
-                          <w:sz w:val="24"/>
-                          <w:szCs w:val="24"/>
-                        </w:rPr>
-                        <w:t>React</w:t>
-                      </w:r>
-                      <w:r>
-                        <w:rPr>
-                          <w:rFonts w:asciiTheme="minorHAnsi" w:hAnsiTheme="minorHAnsi" w:cstheme="minorHAnsi"/>
-                          <w:sz w:val="24"/>
-                          <w:szCs w:val="24"/>
-                        </w:rPr>
-                        <w:t>/</w:t>
-                      </w:r>
-                      <w:r>
-                        <w:rPr>
-                          <w:rFonts w:asciiTheme="minorHAnsi" w:hAnsiTheme="minorHAnsi" w:cstheme="minorHAnsi"/>
-                          <w:sz w:val="24"/>
-                          <w:szCs w:val="24"/>
-                        </w:rPr>
-                        <w:t>TypeScript</w:t>
-                      </w:r>
-                    </w:p>
-                    <w:p>
-                      <w:pPr>
-                        <w:rPr>
-                          <w:rFonts w:asciiTheme="minorHAnsi" w:hAnsiTheme="minorHAnsi" w:cstheme="minorHAnsi"/>
-                          <w:sz w:val="24"/>
-                          <w:szCs w:val="24"/>
-                        </w:rPr>
-                      </w:pPr>
-                      <w:r>
-                        <w:rPr>
-                          <w:rFonts w:asciiTheme="minorHAnsi" w:hAnsiTheme="minorHAnsi" w:cstheme="minorHAnsi"/>
-                          <w:sz w:val="24"/>
-                          <w:szCs w:val="24"/>
-                        </w:rPr>
-                        <w:t>ColdFusion</w:t>
-                      </w:r>
-                    </w:p>
-                    <w:p>
-                      <w:pPr>
-                        <w:rPr>
-                          <w:rFonts w:asciiTheme="minorHAnsi" w:hAnsiTheme="minorHAnsi" w:cstheme="minorHAnsi"/>
-                          <w:sz w:val="24"/>
-                          <w:szCs w:val="24"/>
-                        </w:rPr>
-                      </w:pPr>
-                      <w:r>
-                        <w:rPr>
-                          <w:rFonts w:asciiTheme="minorHAnsi" w:hAnsiTheme="minorHAnsi" w:cstheme="minorHAnsi"/>
-                          <w:sz w:val="24"/>
-                          <w:szCs w:val="24"/>
-                        </w:rPr>
-                        <w:t>SQL</w:t>
-                      </w:r>
-                      <w:r>
-                        <w:rPr>
-                          <w:rFonts w:asciiTheme="minorHAnsi" w:hAnsiTheme="minorHAnsi" w:cstheme="minorHAnsi"/>
-                          <w:sz w:val="24"/>
-                          <w:szCs w:val="24"/>
-                        </w:rPr>
-                        <w:t>/</w:t>
-                      </w:r>
-                      <w:r>
-                        <w:rPr>
-                          <w:rFonts w:asciiTheme="minorHAnsi" w:hAnsiTheme="minorHAnsi" w:cstheme="minorHAnsi"/>
-                          <w:sz w:val="24"/>
-                          <w:szCs w:val="24"/>
-                        </w:rPr>
-                        <w:t xml:space="preserve">MS </w:t>
-                      </w:r>
-                      <w:r>
-                        <w:rPr>
-                          <w:rFonts w:asciiTheme="minorHAnsi" w:hAnsiTheme="minorHAnsi" w:cstheme="minorHAnsi"/>
-                          <w:sz w:val="24"/>
-                          <w:szCs w:val="24"/>
-                        </w:rPr>
-                        <w:t>SQL Server</w:t>
-                      </w:r>
-                    </w:p>
-                    <w:p>
-                      <w:pPr>
-                        <w:rPr>
-                          <w:rFonts w:asciiTheme="minorHAnsi" w:hAnsiTheme="minorHAnsi" w:cstheme="minorHAnsi"/>
-                          <w:sz w:val="24"/>
-                          <w:szCs w:val="24"/>
-                        </w:rPr>
-                      </w:pPr>
-                      <w:r>
-                        <w:rPr>
-                          <w:rFonts w:asciiTheme="minorHAnsi" w:hAnsiTheme="minorHAnsi" w:cstheme="minorHAnsi"/>
-                          <w:sz w:val="24"/>
-                          <w:szCs w:val="24"/>
-                        </w:rPr>
-                        <w:t>G</w:t>
-                      </w:r>
-                      <w:r>
-                        <w:rPr>
-                          <w:rFonts w:asciiTheme="minorHAnsi" w:hAnsiTheme="minorHAnsi" w:cstheme="minorHAnsi"/>
-                          <w:sz w:val="24"/>
-                          <w:szCs w:val="24"/>
-                        </w:rPr>
-                        <w:t>i</w:t>
-                      </w:r>
-                      <w:r>
-                        <w:rPr>
-                          <w:rFonts w:asciiTheme="minorHAnsi" w:hAnsiTheme="minorHAnsi" w:cstheme="minorHAnsi"/>
-                          <w:sz w:val="24"/>
-                          <w:szCs w:val="24"/>
-                        </w:rPr>
-                        <w:t>t</w:t>
-                      </w:r>
-                    </w:p>
-                    <w:p>
-                      <w:pPr>
-                        <w:rPr>
-                          <w:rFonts w:asciiTheme="minorHAnsi" w:hAnsiTheme="minorHAnsi" w:cstheme="minorHAnsi"/>
-                          <w:sz w:val="24"/>
-                          <w:szCs w:val="24"/>
-                        </w:rPr>
-                      </w:pPr>
-                      <w:r>
-                        <w:rPr>
-                          <w:rFonts w:asciiTheme="minorHAnsi" w:hAnsiTheme="minorHAnsi" w:cstheme="minorHAnsi"/>
-                          <w:sz w:val="24"/>
-                          <w:szCs w:val="24"/>
-                        </w:rPr>
-                        <w:t>Node</w:t>
-                      </w:r>
-                    </w:p>
-                    <w:p>
-                      <w:pPr>
-                        <w:rPr>
-                          <w:rFonts w:asciiTheme="minorHAnsi" w:hAnsiTheme="minorHAnsi" w:cstheme="minorHAnsi"/>
-                          <w:sz w:val="24"/>
-                          <w:szCs w:val="24"/>
-                        </w:rPr>
-                      </w:pPr>
-                      <w:r>
-                        <w:rPr>
-                          <w:rFonts w:asciiTheme="minorHAnsi" w:hAnsiTheme="minorHAnsi" w:cstheme="minorHAnsi"/>
-                          <w:sz w:val="24"/>
-                          <w:szCs w:val="24"/>
-                        </w:rPr>
-                        <w:t>C++</w:t>
-                      </w:r>
-                      <w:r>
-                        <w:rPr>
-                          <w:rFonts w:asciiTheme="minorHAnsi" w:hAnsiTheme="minorHAnsi" w:cstheme="minorHAnsi"/>
-                          <w:sz w:val="24"/>
-                          <w:szCs w:val="24"/>
-                        </w:rPr>
-                        <w:t xml:space="preserve"> | Python</w:t>
-                      </w:r>
-                    </w:p>
-                    <w:p>
-                      <w:pPr>
-                        <w:rPr>
-                          <w:rFonts w:asciiTheme="minorHAnsi" w:hAnsiTheme="minorHAnsi" w:cstheme="minorHAnsi"/>
-                          <w:sz w:val="24"/>
-                          <w:szCs w:val="24"/>
-                        </w:rPr>
-                      </w:pPr>
-                      <w:r>
-                        <w:rPr>
-                          <w:rFonts w:asciiTheme="minorHAnsi" w:hAnsiTheme="minorHAnsi" w:cstheme="minorHAnsi"/>
-                          <w:sz w:val="24"/>
-                          <w:szCs w:val="24"/>
-                        </w:rPr>
-                        <w:t>Redis</w:t>
-                      </w:r>
-                      <w:r>
-                        <w:rPr>
-                          <w:rFonts w:asciiTheme="minorHAnsi" w:hAnsiTheme="minorHAnsi" w:cstheme="minorHAnsi"/>
-                          <w:sz w:val="24"/>
-                          <w:szCs w:val="24"/>
-                        </w:rPr>
-                        <w:t xml:space="preserve"> </w:t>
-                      </w:r>
-                      <w:r>
-                        <w:rPr>
-                          <w:rFonts w:asciiTheme="minorHAnsi" w:hAnsiTheme="minorHAnsi" w:cstheme="minorHAnsi"/>
-                          <w:sz w:val="24"/>
-                          <w:szCs w:val="24"/>
-                        </w:rPr>
-                        <w:t>| MongoDB</w:t>
-                      </w:r>
-                    </w:p>
-                    <w:p>
-                      <w:pPr>
-                        <w:rPr>
-                          <w:rFonts w:asciiTheme="minorHAnsi" w:hAnsiTheme="minorHAnsi" w:cstheme="minorHAnsi"/>
-                          <w:sz w:val="24"/>
-                          <w:szCs w:val="24"/>
-                        </w:rPr>
-                      </w:pPr>
-                      <w:r>
-                        <w:rPr>
-                          <w:rFonts w:asciiTheme="minorHAnsi" w:hAnsiTheme="minorHAnsi" w:cstheme="minorHAnsi"/>
-                          <w:sz w:val="24"/>
-                          <w:szCs w:val="24"/>
-                        </w:rPr>
-                        <w:t>Python</w:t>
-                      </w:r>
-                      <w:r>
-                        <w:rPr>
-                          <w:rFonts w:asciiTheme="minorHAnsi" w:hAnsiTheme="minorHAnsi" w:cstheme="minorHAnsi"/>
-                          <w:sz w:val="24"/>
-                          <w:szCs w:val="24"/>
-                        </w:rPr>
-                        <w:t xml:space="preserve"> | PyTorch</w:t>
-                      </w:r>
-                    </w:p>
-                  </w:txbxContent>
-                </v:textbox>
-                <w10:wrap anchorx="margin" anchory="page"/>
-              </v:shape>
-            </w:pict>
-          </mc:Fallback>
-        </mc:AlternateContent>
-      </w:r>
-      <w:r>
-        <w:rPr>
-          <w:noProof/>
-          <w:lang w:val="fr-FR" w:eastAsia="fr-FR"/>
-        </w:rPr>
-        <w:drawing>
-          <wp:anchor distT="0" distB="0" distL="114300" distR="114300" simplePos="0" relativeHeight="251713536" behindDoc="1" locked="0" layoutInCell="1" allowOverlap="1" wp14:anchorId="13A19EC8" wp14:editId="1E531174">
-            <wp:simplePos x="0" y="0"/>
-            <wp:positionH relativeFrom="column">
-              <wp:posOffset>5129530</wp:posOffset>
-            </wp:positionH>
-            <wp:positionV relativeFrom="paragraph">
-              <wp:posOffset>3225800</wp:posOffset>
-            </wp:positionV>
-            <wp:extent cx="1231992" cy="51333"/>
-            <wp:effectExtent l="0" t="0" r="0" b="6350"/>
-            <wp:wrapNone/>
-            <wp:docPr id="8" name="Picture 8"/>
-            <wp:cNvGraphicFramePr>
-              <a:graphicFrameLocks xmlns:a="http://schemas.openxmlformats.org/drawingml/2006/main" noChangeAspect="1"/>
-            </wp:cNvGraphicFramePr>
-            <a:graphic xmlns:a="http://schemas.openxmlformats.org/drawingml/2006/main">
-              <a:graphicData uri="http://schemas.openxmlformats.org/drawingml/2006/picture">
-                <pic:pic xmlns:pic="http://schemas.openxmlformats.org/drawingml/2006/picture">
-                  <pic:nvPicPr>
-                    <pic:cNvPr id="0" name="Picture 32"/>
-                    <pic:cNvPicPr>
-                      <a:picLocks noChangeAspect="1" noChangeArrowheads="1"/>
-                    </pic:cNvPicPr>
-                  </pic:nvPicPr>
-                  <pic:blipFill>
-                    <a:blip r:embed="rId9" cstate="print">
-                      <a:extLst>
-                        <a:ext uri="{28A0092B-C50C-407E-A947-70E740481C1C}">
-                          <a14:useLocalDpi xmlns:a14="http://schemas.microsoft.com/office/drawing/2010/main" val="0"/>
-                        </a:ext>
-                      </a:extLst>
-                    </a:blip>
-                    <a:srcRect/>
-                    <a:stretch>
-                      <a:fillRect/>
-                    </a:stretch>
-                  </pic:blipFill>
-                  <pic:spPr bwMode="auto">
-                    <a:xfrm flipV="1">
-                      <a:off x="0" y="0"/>
-                      <a:ext cx="1231992" cy="51333"/>
-                    </a:xfrm>
-                    <a:prstGeom prst="rect">
-                      <a:avLst/>
-                    </a:prstGeom>
-                    <a:noFill/>
-                    <a:ln>
-                      <a:noFill/>
-                    </a:ln>
-                  </pic:spPr>
-                </pic:pic>
-              </a:graphicData>
-            </a:graphic>
-            <wp14:sizeRelH relativeFrom="page">
-              <wp14:pctWidth>0</wp14:pctWidth>
-            </wp14:sizeRelH>
-            <wp14:sizeRelV relativeFrom="page">
-              <wp14:pctHeight>0</wp14:pctHeight>
-            </wp14:sizeRelV>
-          </wp:anchor>
-        </w:drawing>
-      </w:r>
-      <w:r>
-        <w:rPr>
-          <w:noProof/>
-          <w:lang w:val="fr-FR" w:eastAsia="fr-FR"/>
-        </w:rPr>
-        <mc:AlternateContent>
-          <mc:Choice Requires="wps">
-            <w:drawing>
-              <wp:anchor distT="0" distB="0" distL="114300" distR="114300" simplePos="0" relativeHeight="251669504" behindDoc="1" locked="0" layoutInCell="1" allowOverlap="1" wp14:anchorId="4C2DCC0D" wp14:editId="0B39149C">
-                <wp:simplePos x="0" y="0"/>
-                <wp:positionH relativeFrom="page">
-                  <wp:posOffset>5450840</wp:posOffset>
-                </wp:positionH>
-                <wp:positionV relativeFrom="page">
-                  <wp:posOffset>3257550</wp:posOffset>
-                </wp:positionV>
-                <wp:extent cx="698500" cy="220345"/>
-                <wp:effectExtent l="0" t="0" r="0" b="8255"/>
-                <wp:wrapNone/>
-                <wp:docPr id="13" name="Text Box 13"/>
-                <wp:cNvGraphicFramePr>
-                  <a:graphicFrameLocks xmlns:a="http://schemas.openxmlformats.org/drawingml/2006/main"/>
-                </wp:cNvGraphicFramePr>
-                <a:graphic xmlns:a="http://schemas.openxmlformats.org/drawingml/2006/main">
-                  <a:graphicData uri="http://schemas.microsoft.com/office/word/2010/wordprocessingShape">
-                    <wps:wsp>
-                      <wps:cNvSpPr txBox="1">
-                        <a:spLocks noChangeArrowheads="1"/>
-                      </wps:cNvSpPr>
-                      <wps:spPr bwMode="auto">
-                        <a:xfrm>
-                          <a:off x="0" y="0"/>
-                          <a:ext cx="698500" cy="220345"/>
-                        </a:xfrm>
-                        <a:prstGeom prst="rect">
-                          <a:avLst/>
-                        </a:prstGeom>
-                        <a:noFill/>
-                        <a:ln>
-                          <a:noFill/>
-                        </a:ln>
-                        <a:extLst>
-                          <a:ext uri="{909E8E84-426E-40DD-AFC4-6F175D3DCCD1}">
-                            <a14:hiddenFill xmlns:a14="http://schemas.microsoft.com/office/drawing/2010/main">
-                              <a:solidFill>
-                                <a:srgbClr val="FFFFFF"/>
-                              </a:solidFill>
-                            </a14:hiddenFill>
-                          </a:ext>
-                          <a:ext uri="{91240B29-F687-4F45-9708-019B960494DF}">
-                            <a14:hiddenLine xmlns:a14="http://schemas.microsoft.com/office/drawing/2010/main" w="9525">
-                              <a:solidFill>
-                                <a:srgbClr val="000000"/>
-                              </a:solidFill>
-                              <a:miter lim="800000"/>
-                              <a:headEnd/>
-                              <a:tailEnd/>
-                            </a14:hiddenLine>
-                          </a:ext>
-                        </a:extLst>
-                      </wps:spPr>
-                      <wps:txbx>
-                        <w:txbxContent>
-                          <w:p>
-                            <w:pPr>
-                              <w:spacing w:before="20"/>
-                              <w:ind w:left="20"/>
-                              <w:rPr>
-                                <w:rFonts w:asciiTheme="majorHAnsi" w:hAnsiTheme="majorHAnsi" w:cstheme="majorHAnsi"/>
-                                <w:b/>
-                                <w:sz w:val="32"/>
-                                <w:szCs w:val="32"/>
-                              </w:rPr>
-                            </w:pPr>
-                            <w:r>
-                              <w:rPr>
-                                <w:rFonts w:asciiTheme="majorHAnsi" w:hAnsiTheme="majorHAnsi" w:cstheme="majorHAnsi"/>
-                                <w:b/>
-                                <w:sz w:val="32"/>
-                                <w:szCs w:val="32"/>
-                              </w:rPr>
-                              <w:t>SKILLS</w:t>
-                            </w:r>
-                          </w:p>
-                        </w:txbxContent>
-                      </wps:txbx>
-                      <wps:bodyPr rot="0" vert="horz" wrap="square" lIns="0" tIns="0" rIns="0" bIns="0" anchor="t" anchorCtr="0" upright="1">
-                        <a:noAutofit/>
-                      </wps:bodyPr>
-                    </wps:wsp>
-                  </a:graphicData>
-                </a:graphic>
-                <wp14:sizeRelH relativeFrom="page">
-                  <wp14:pctWidth>0</wp14:pctWidth>
-                </wp14:sizeRelH>
-                <wp14:sizeRelV relativeFrom="page">
-                  <wp14:pctHeight>0</wp14:pctHeight>
-                </wp14:sizeRelV>
-              </wp:anchor>
-            </w:drawing>
-          </mc:Choice>
-          <mc:Fallback>
-            <w:pict>
-              <v:shape w14:anchorId="4C2DCC0D" id="Text Box 13" o:spid="_x0000_s1040" type="#_x0000_t202" style="position:absolute;margin-left:429.2pt;margin-top:256.5pt;width:55pt;height:17.35pt;z-index:-251646976;visibility:visible;mso-wrap-style:square;mso-width-percent:0;mso-height-percent:0;mso-wrap-distance-left:9pt;mso-wrap-distance-top:0;mso-wrap-distance-right:9pt;mso-wrap-distance-bottom:0;mso-position-horizontal:absolute;mso-position-horizontal-relative:page;mso-position-vertical:absolute;mso-position-vertical-relative:page;mso-width-percent:0;mso-height-percent:0;mso-width-relative:page;mso-height-relative:page;v-text-anchor:top" o:gfxdata="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" filled="f" stroked="f">
-                <v:textbox inset="0,0,0,0">
-                  <w:txbxContent>
-                    <w:p>
-                      <w:pPr>
-                        <w:spacing w:before="20"/>
-                        <w:ind w:left="20"/>
-                        <w:rPr>
-                          <w:rFonts w:asciiTheme="majorHAnsi" w:hAnsiTheme="majorHAnsi" w:cstheme="majorHAnsi"/>
-                          <w:b/>
-                          <w:sz w:val="32"/>
-                          <w:szCs w:val="32"/>
-                        </w:rPr>
-                      </w:pPr>
-                      <w:r>
-                        <w:rPr>
-                          <w:rFonts w:asciiTheme="majorHAnsi" w:hAnsiTheme="majorHAnsi" w:cstheme="majorHAnsi"/>
-                          <w:b/>
-                          <w:sz w:val="32"/>
-                          <w:szCs w:val="32"/>
-                        </w:rPr>
-                        <w:t>SKILLS</w:t>
-                      </w:r>
-                    </w:p>
-                  </w:txbxContent>
-                </v:textbox>
-                <w10:wrap anchorx="page" anchory="page"/>
-              </v:shape>
-            </w:pict>
-          </mc:Fallback>
-        </mc:AlternateContent>
       </w:r>
       <w:r>
         <w:rPr>
@@ -7788,7 +7398,7 @@
 </file>
 
 <file path=word/numbering.xml><?xml version="1.0" encoding="utf-8"?>
-<w:numbering xmlns:wpc="http://schemas.microsoft.com/office/word/2010/wordprocessingCanvas" xmlns:cx="http://schemas.microsoft.com/office/drawing/2014/chartex" xmlns:cx1="http://schemas.microsoft.com/office/drawing/2015/9/8/chartex" xmlns:cx2="http://schemas.microsoft.com/office/drawing/2015/10/21/chartex" xmlns:cx3="http://schemas.microsoft.com/office/drawing/2016/5/9/chartex" xmlns:cx4="http://schemas.microsoft.com/office/drawing/2016/5/10/chartex" xmlns:cx5="http://schemas.microsoft.com/office/drawing/2016/5/11/chartex" xmlns:cx6="http://schemas.microsoft.com/office/drawing/2016/5/12/chartex" xmlns:cx7="http://schemas.microsoft.com/office/drawing/2016/5/13/chartex" xmlns:cx8="http://schemas.microsoft.com/office/drawing/2016/5/14/chartex" xmlns:mc="http://schemas.openxmlformats.org/markup-compatibility/2006" xmlns:aink="http://schemas.microsoft.com/office/drawing/2016/ink" xmlns:am3d="http://schemas.microsoft.com/office/drawing/2017/model3d" xmlns:o="urn:schemas-microsoft-com:office:office" xmlns:r="http://schemas.openxmlformats.org/officeDocument/2006/relationships" xmlns:m="http://schemas.openxmlformats.org/officeDocument/2006/math" xmlns:v="urn:schemas-microsoft-com:vml" xmlns:wp14="http://schemas.microsoft.com/office/word/2010/wordprocessingDrawing" xmlns:wp="http://schemas.openxmlformats.org/drawingml/2006/wordprocessingDrawing" xmlns:w10="urn:schemas-microsoft-com:office:word" xmlns:w="http://schemas.openxmlformats.org/wordprocessingml/2006/main" xmlns:w14="http://schemas.microsoft.com/office/word/2010/wordml" xmlns:w15="http://schemas.microsoft.com/office/word/2012/wordml" xmlns:w16cid="http://schemas.microsoft.com/office/word/2016/wordml/cid" xmlns:w16se="http://schemas.microsoft.com/office/word/2015/wordml/symex" xmlns:wpg="http://schemas.microsoft.com/office/word/2010/wordprocessingGroup" xmlns:wpi="http://schemas.microsoft.com/office/word/2010/wordprocessingInk" xmlns:wne="http://schemas.microsoft.com/office/word/2006/wordml" xmlns:wps="http://schemas.microsoft.com/office/word/2010/wordprocessingShape" mc:Ignorable="w14 w15 w16se w16cid wp14">
+<w:numbering xmlns:wpc="http://schemas.microsoft.com/office/word/2010/wordprocessingCanvas" xmlns:cx="http://schemas.microsoft.com/office/drawing/2014/chartex" xmlns:cx1="http://schemas.microsoft.com/office/drawing/2015/9/8/chartex" xmlns:cx2="http://schemas.microsoft.com/office/drawing/2015/10/21/chartex" xmlns:cx3="http://schemas.microsoft.com/office/drawing/2016/5/9/chartex" xmlns:cx4="http://schemas.microsoft.com/office/drawing/2016/5/10/chartex" xmlns:cx5="http://schemas.microsoft.com/office/drawing/2016/5/11/chartex" xmlns:cx6="http://schemas.microsoft.com/office/drawing/2016/5/12/chartex" xmlns:cx7="http://schemas.microsoft.com/office/drawing/2016/5/13/chartex" xmlns:cx8="http://schemas.microsoft.com/office/drawing/2016/5/14/chartex" xmlns:mc="http://schemas.openxmlformats.org/markup-compatibility/2006" xmlns:aink="http://schemas.microsoft.com/office/drawing/2016/ink" xmlns:am3d="http://schemas.microsoft.com/office/drawing/2017/model3d" xmlns:o="urn:schemas-microsoft-com:office:office" xmlns:oel="http://schemas.microsoft.com/office/2019/extlst" xmlns:r="http://schemas.openxmlformats.org/officeDocument/2006/relationships" xmlns:m="http://schemas.openxmlformats.org/officeDocument/2006/math" xmlns:v="urn:schemas-microsoft-com:vml" xmlns:wp14="http://schemas.microsoft.com/office/word/2010/wordprocessingDrawing" xmlns:wp="http://schemas.openxmlformats.org/drawingml/2006/wordprocessingDrawing" xmlns:w10="urn:schemas-microsoft-com:office:word" xmlns:w="http://schemas.openxmlformats.org/wordprocessingml/2006/main" xmlns:w14="http://schemas.microsoft.com/office/word/2010/wordml" xmlns:w15="http://schemas.microsoft.com/office/word/2012/wordml" xmlns:w16cex="http://schemas.microsoft.com/office/word/2018/wordml/cex" xmlns:w16cid="http://schemas.microsoft.com/office/word/2016/wordml/cid" xmlns:w16="http://schemas.microsoft.com/office/word/2018/wordml" xmlns:w16sdtdh="http://schemas.microsoft.com/office/word/2020/wordml/sdtdatahash" xmlns:w16se="http://schemas.microsoft.com/office/word/2015/wordml/symex" xmlns:wpg="http://schemas.microsoft.com/office/word/2010/wordprocessingGroup" xmlns:wpi="http://schemas.microsoft.com/office/word/2010/wordprocessingInk" xmlns:wne="http://schemas.microsoft.com/office/word/2006/wordml" xmlns:wps="http://schemas.microsoft.com/office/word/2010/wordprocessingShape" mc:Ignorable="w14 w15 w16se w16cid w16 w16cex w16sdtdh wp14">
   <w:abstractNum w:abstractNumId="0" w15:restartNumberingAfterBreak="0">
     <w:nsid w:val="13555BA9"/>
     <w:multiLevelType w:val="hybridMultilevel"/>
@@ -8241,23 +7851,23 @@
       </w:rPr>
     </w:lvl>
   </w:abstractNum>
-  <w:num w:numId="1">
+  <w:num w:numId="1" w16cid:durableId="165168314">
     <w:abstractNumId w:val="1"/>
   </w:num>
-  <w:num w:numId="2">
+  <w:num w:numId="2" w16cid:durableId="73019933">
     <w:abstractNumId w:val="3"/>
   </w:num>
-  <w:num w:numId="3">
+  <w:num w:numId="3" w16cid:durableId="453906831">
     <w:abstractNumId w:val="2"/>
   </w:num>
-  <w:num w:numId="4">
+  <w:num w:numId="4" w16cid:durableId="745882534">
     <w:abstractNumId w:val="0"/>
   </w:num>
 </w:numbering>
 </file>
 
 <file path=word/styles.xml><?xml version="1.0" encoding="utf-8"?>
-<w:styles xmlns:mc="http://schemas.openxmlformats.org/markup-compatibility/2006" xmlns:r="http://schemas.openxmlformats.org/officeDocument/2006/relationships" xmlns:w="http://schemas.openxmlformats.org/wordprocessingml/2006/main" xmlns:w14="http://schemas.microsoft.com/office/word/2010/wordml" xmlns:w15="http://schemas.microsoft.com/office/word/2012/wordml" xmlns:w16cid="http://schemas.microsoft.com/office/word/2016/wordml/cid" xmlns:w16se="http://schemas.microsoft.com/office/word/2015/wordml/symex" mc:Ignorable="w14 w15 w16se w16cid">
+<w:styles xmlns:mc="http://schemas.openxmlformats.org/markup-compatibility/2006" xmlns:r="http://schemas.openxmlformats.org/officeDocument/2006/relationships" xmlns:w="http://schemas.openxmlformats.org/wordprocessingml/2006/main" xmlns:w14="http://schemas.microsoft.com/office/word/2010/wordml" xmlns:w15="http://schemas.microsoft.com/office/word/2012/wordml" xmlns:w16cex="http://schemas.microsoft.com/office/word/2018/wordml/cex" xmlns:w16cid="http://schemas.microsoft.com/office/word/2016/wordml/cid" xmlns:w16="http://schemas.microsoft.com/office/word/2018/wordml" xmlns:w16sdtdh="http://schemas.microsoft.com/office/word/2020/wordml/sdtdatahash" xmlns:w16se="http://schemas.microsoft.com/office/word/2015/wordml/symex" mc:Ignorable="w14 w15 w16se w16cid w16 w16cex w16sdtdh">
   <w:docDefaults>
     <w:rPrDefault>
       <w:rPr>
@@ -8273,7 +7883,7 @@
       </w:pPr>
     </w:pPrDefault>
   </w:docDefaults>
-  <w:latentStyles w:defLockedState="0" w:defUIPriority="99" w:defSemiHidden="0" w:defUnhideWhenUsed="0" w:defQFormat="0" w:count="375">
+  <w:latentStyles w:defLockedState="0" w:defUIPriority="99" w:defSemiHidden="0" w:defUnhideWhenUsed="0" w:defQFormat="0" w:count="376">
     <w:lsdException w:name="Normal" w:uiPriority="1" w:qFormat="1"/>
     <w:lsdException w:name="heading 1" w:uiPriority="9" w:qFormat="1"/>
     <w:lsdException w:name="heading 2" w:semiHidden="1" w:uiPriority="9" w:unhideWhenUsed="1" w:qFormat="1"/>
@@ -8649,6 +8259,7 @@
     <w:lsdException w:name="Smart Hyperlink" w:semiHidden="1" w:unhideWhenUsed="1"/>
     <w:lsdException w:name="Hashtag" w:semiHidden="1" w:unhideWhenUsed="1"/>
     <w:lsdException w:name="Unresolved Mention" w:semiHidden="1" w:unhideWhenUsed="1"/>
+    <w:lsdException w:name="Smart Link" w:semiHidden="1" w:unhideWhenUsed="1"/>
   </w:latentStyles>
   <w:style w:type="paragraph" w:default="1" w:styleId="Normal">
     <w:name w:val="Normal"/>

</xml_diff>